<commit_message>
Update of source code, testcases
Code upgrade
Test cases used in paper included, with scripts. See readme.txt in testcases folder.
</commit_message>
<xml_diff>
--- a/doc/SnapWave manual.docx
+++ b/doc/SnapWave manual.docx
@@ -1,6 +1,6 @@
 
 <file path=word/document.xml><?xml version="1.0" encoding="utf-8"?>
-<w:document xmlns:wpc="http://schemas.microsoft.com/office/word/2010/wordprocessingCanvas" xmlns:mc="http://schemas.openxmlformats.org/markup-compatibility/2006" xmlns:o="urn:schemas-microsoft-com:office:office" xmlns:r="http://schemas.openxmlformats.org/officeDocument/2006/relationships" xmlns:m="http://schemas.openxmlformats.org/officeDocument/2006/math" xmlns:v="urn:schemas-microsoft-com:vml" xmlns:wp14="http://schemas.microsoft.com/office/word/2010/wordprocessingDrawing" xmlns:wp="http://schemas.openxmlformats.org/drawingml/2006/wordprocessingDrawing" xmlns:w10="urn:schemas-microsoft-com:office:word" xmlns:w="http://schemas.openxmlformats.org/wordprocessingml/2006/main" xmlns:w14="http://schemas.microsoft.com/office/word/2010/wordml" xmlns:w15="http://schemas.microsoft.com/office/word/2012/wordml" xmlns:wpg="http://schemas.microsoft.com/office/word/2010/wordprocessingGroup" xmlns:wpi="http://schemas.microsoft.com/office/word/2010/wordprocessingInk" xmlns:wne="http://schemas.microsoft.com/office/word/2006/wordml" xmlns:wps="http://schemas.microsoft.com/office/word/2010/wordprocessingShape" mc:Ignorable="w14 w15 wp14">
+<w:document xmlns:wpc="http://schemas.microsoft.com/office/word/2010/wordprocessingCanvas" xmlns:cx="http://schemas.microsoft.com/office/drawing/2014/chartex" xmlns:cx1="http://schemas.microsoft.com/office/drawing/2015/9/8/chartex" xmlns:cx2="http://schemas.microsoft.com/office/drawing/2015/10/21/chartex" xmlns:cx3="http://schemas.microsoft.com/office/drawing/2016/5/9/chartex" xmlns:cx4="http://schemas.microsoft.com/office/drawing/2016/5/10/chartex" xmlns:cx5="http://schemas.microsoft.com/office/drawing/2016/5/11/chartex" xmlns:cx6="http://schemas.microsoft.com/office/drawing/2016/5/12/chartex" xmlns:cx7="http://schemas.microsoft.com/office/drawing/2016/5/13/chartex" xmlns:cx8="http://schemas.microsoft.com/office/drawing/2016/5/14/chartex" xmlns:mc="http://schemas.openxmlformats.org/markup-compatibility/2006" xmlns:aink="http://schemas.microsoft.com/office/drawing/2016/ink" xmlns:am3d="http://schemas.microsoft.com/office/drawing/2017/model3d" xmlns:o="urn:schemas-microsoft-com:office:office" xmlns:r="http://schemas.openxmlformats.org/officeDocument/2006/relationships" xmlns:m="http://schemas.openxmlformats.org/officeDocument/2006/math" xmlns:v="urn:schemas-microsoft-com:vml" xmlns:wp14="http://schemas.microsoft.com/office/word/2010/wordprocessingDrawing" xmlns:wp="http://schemas.openxmlformats.org/drawingml/2006/wordprocessingDrawing" xmlns:w10="urn:schemas-microsoft-com:office:word" xmlns:w="http://schemas.openxmlformats.org/wordprocessingml/2006/main" xmlns:w14="http://schemas.microsoft.com/office/word/2010/wordml" xmlns:w15="http://schemas.microsoft.com/office/word/2012/wordml" xmlns:w16cid="http://schemas.microsoft.com/office/word/2016/wordml/cid" xmlns:w16se="http://schemas.microsoft.com/office/word/2015/wordml/symex" xmlns:wpg="http://schemas.microsoft.com/office/word/2010/wordprocessingGroup" xmlns:wpi="http://schemas.microsoft.com/office/word/2010/wordprocessingInk" xmlns:wne="http://schemas.microsoft.com/office/word/2006/wordml" xmlns:wps="http://schemas.microsoft.com/office/word/2010/wordprocessingShape" mc:Ignorable="w14 w15 w16se w16cid wp14">
   <w:body>
     <w:p>
       <w:pPr>
@@ -25,7 +25,10 @@
         <w:t>Wind growth important but not yet included.</w:t>
       </w:r>
     </w:p>
-    <w:p/>
+    <w:p>
+      <w:bookmarkStart w:id="0" w:name="_GoBack"/>
+      <w:bookmarkEnd w:id="0"/>
+    </w:p>
     <w:p>
       <w:pPr>
         <w:pStyle w:val="Heading1"/>
@@ -118,56 +121,28 @@
       <w:pPr>
         <w:pStyle w:val="MTDisplayEquation"/>
         <w:rPr>
-          <w:lang w:val="nl-NL"/>
-        </w:rPr>
-      </w:pPr>
-      <w:r>
-        <w:rPr>
-          <w:lang w:val="nl-NL"/>
-        </w:rPr>
-        <w:t xml:space="preserve">The wave energy </w:t>
+          <w:lang w:val="en-GB"/>
+        </w:rPr>
+      </w:pPr>
+      <w:r>
+        <w:rPr>
+          <w:lang w:val="en-GB"/>
+        </w:rPr>
+        <w:t xml:space="preserve">The wave energy balance as solved in </w:t>
       </w:r>
       <w:proofErr w:type="spellStart"/>
       <w:r>
         <w:rPr>
-          <w:lang w:val="nl-NL"/>
-        </w:rPr>
-        <w:t>balance</w:t>
+          <w:lang w:val="en-GB"/>
+        </w:rPr>
+        <w:t>XBeach</w:t>
       </w:r>
       <w:proofErr w:type="spellEnd"/>
       <w:r>
         <w:rPr>
-          <w:lang w:val="nl-NL"/>
-        </w:rPr>
-        <w:t xml:space="preserve"> as </w:t>
-      </w:r>
-      <w:proofErr w:type="spellStart"/>
-      <w:r>
-        <w:rPr>
-          <w:lang w:val="nl-NL"/>
-        </w:rPr>
-        <w:t>solved</w:t>
-      </w:r>
-      <w:proofErr w:type="spellEnd"/>
-      <w:r>
-        <w:rPr>
-          <w:lang w:val="nl-NL"/>
-        </w:rPr>
-        <w:t xml:space="preserve"> in XBeach </w:t>
-      </w:r>
-      <w:proofErr w:type="spellStart"/>
-      <w:r>
-        <w:rPr>
-          <w:lang w:val="nl-NL"/>
-        </w:rPr>
-        <w:t>reads</w:t>
-      </w:r>
-      <w:proofErr w:type="spellEnd"/>
-      <w:r>
-        <w:rPr>
-          <w:lang w:val="nl-NL"/>
-        </w:rPr>
-        <w:t>:</w:t>
+          <w:lang w:val="en-GB"/>
+        </w:rPr>
+        <w:t xml:space="preserve"> reads:</w:t>
       </w:r>
     </w:p>
     <w:p>
@@ -179,7 +154,7 @@
       </w:pPr>
       <w:r>
         <w:rPr>
-          <w:lang w:val="nl-NL"/>
+          <w:lang w:val="en-GB"/>
         </w:rPr>
         <w:tab/>
       </w:r>
@@ -211,7 +186,7 @@
           <v:shape id="_x0000_i1025" type="#_x0000_t75" style="width:246pt;height:35pt" o:ole="">
             <v:imagedata r:id="rId11" o:title=""/>
           </v:shape>
-          <o:OLEObject Type="Embed" ProgID="Equation.DSMT4" ShapeID="_x0000_i1025" DrawAspect="Content" ObjectID="_1703141178" r:id="rId12"/>
+          <o:OLEObject Type="Embed" ProgID="Equation.DSMT4" ShapeID="_x0000_i1025" DrawAspect="Content" ObjectID="_1817211064" r:id="rId12"/>
         </w:object>
       </w:r>
       <w:r>
@@ -340,137 +315,42 @@
     <w:p>
       <w:pPr>
         <w:rPr>
-          <w:lang w:val="nl-NL"/>
-        </w:rPr>
-      </w:pPr>
+          <w:lang w:val="en-GB"/>
+        </w:rPr>
+      </w:pPr>
+      <w:r>
+        <w:rPr>
+          <w:lang w:val="en-GB"/>
+        </w:rPr>
+        <w:t xml:space="preserve">where </w:t>
+      </w:r>
       <w:proofErr w:type="spellStart"/>
       <w:r>
         <w:rPr>
-          <w:lang w:val="nl-NL"/>
-        </w:rPr>
-        <w:t>where</w:t>
+          <w:i/>
+          <w:lang w:val="en-GB"/>
+        </w:rPr>
+        <w:t>ee</w:t>
       </w:r>
       <w:proofErr w:type="spellEnd"/>
       <w:r>
         <w:rPr>
-          <w:lang w:val="nl-NL"/>
-        </w:rPr>
-        <w:t xml:space="preserve"> </w:t>
-      </w:r>
-      <w:proofErr w:type="spellStart"/>
+          <w:lang w:val="en-GB"/>
+        </w:rPr>
+        <w:t xml:space="preserve"> is the spectral energy density, </w:t>
+      </w:r>
       <w:r>
         <w:rPr>
           <w:i/>
-          <w:lang w:val="nl-NL"/>
-        </w:rPr>
-        <w:t>ee</w:t>
-      </w:r>
-      <w:proofErr w:type="spellEnd"/>
-      <w:r>
-        <w:rPr>
-          <w:lang w:val="nl-NL"/>
-        </w:rPr>
-        <w:t xml:space="preserve"> is </w:t>
-      </w:r>
-      <w:proofErr w:type="spellStart"/>
-      <w:r>
-        <w:rPr>
-          <w:lang w:val="nl-NL"/>
-        </w:rPr>
-        <w:t>the</w:t>
-      </w:r>
-      <w:proofErr w:type="spellEnd"/>
-      <w:r>
-        <w:rPr>
-          <w:lang w:val="nl-NL"/>
-        </w:rPr>
-        <w:t xml:space="preserve"> </w:t>
-      </w:r>
-      <w:proofErr w:type="spellStart"/>
-      <w:r>
-        <w:rPr>
-          <w:lang w:val="nl-NL"/>
-        </w:rPr>
-        <w:t>spectral</w:t>
-      </w:r>
-      <w:proofErr w:type="spellEnd"/>
-      <w:r>
-        <w:rPr>
-          <w:lang w:val="nl-NL"/>
-        </w:rPr>
-        <w:t xml:space="preserve"> energy </w:t>
-      </w:r>
-      <w:proofErr w:type="spellStart"/>
-      <w:r>
-        <w:rPr>
-          <w:lang w:val="nl-NL"/>
-        </w:rPr>
-        <w:t>density</w:t>
-      </w:r>
-      <w:proofErr w:type="spellEnd"/>
-      <w:r>
-        <w:rPr>
-          <w:lang w:val="nl-NL"/>
-        </w:rPr>
-        <w:t xml:space="preserve">, </w:t>
-      </w:r>
-      <w:proofErr w:type="spellStart"/>
-      <w:r>
-        <w:rPr>
-          <w:i/>
-          <w:lang w:val="nl-NL"/>
-        </w:rPr>
-        <w:t>Cg</w:t>
-      </w:r>
-      <w:proofErr w:type="spellEnd"/>
-      <w:r>
-        <w:rPr>
-          <w:i/>
-          <w:lang w:val="nl-NL"/>
-        </w:rPr>
-        <w:t xml:space="preserve"> </w:t>
-      </w:r>
-      <w:proofErr w:type="spellStart"/>
-      <w:r>
-        <w:rPr>
-          <w:lang w:val="nl-NL"/>
-        </w:rPr>
-        <w:t>the</w:t>
-      </w:r>
-      <w:proofErr w:type="spellEnd"/>
-      <w:r>
-        <w:rPr>
-          <w:lang w:val="nl-NL"/>
-        </w:rPr>
-        <w:t xml:space="preserve"> </w:t>
-      </w:r>
-      <w:proofErr w:type="spellStart"/>
-      <w:r>
-        <w:rPr>
-          <w:lang w:val="nl-NL"/>
-        </w:rPr>
-        <w:t>group</w:t>
-      </w:r>
-      <w:proofErr w:type="spellEnd"/>
-      <w:r>
-        <w:rPr>
-          <w:lang w:val="nl-NL"/>
-        </w:rPr>
-        <w:t xml:space="preserve"> </w:t>
-      </w:r>
-      <w:proofErr w:type="spellStart"/>
-      <w:r>
-        <w:rPr>
-          <w:lang w:val="nl-NL"/>
-        </w:rPr>
-        <w:t>velocity</w:t>
-      </w:r>
-      <w:proofErr w:type="spellEnd"/>
-      <w:r>
-        <w:rPr>
-          <w:lang w:val="nl-NL"/>
-        </w:rPr>
-        <w:t xml:space="preserve">, </w:t>
+          <w:lang w:val="en-GB"/>
+        </w:rPr>
+        <w:t xml:space="preserve">Cg </w:t>
+      </w:r>
+      <w:r>
+        <w:rPr>
+          <w:lang w:val="en-GB"/>
+        </w:rPr>
+        <w:t xml:space="preserve">the group velocity, </w:t>
       </w:r>
       <w:r>
         <w:rPr>
@@ -481,148 +361,40 @@
           <v:shape id="_x0000_i1026" type="#_x0000_t75" style="width:11pt;height:14pt" o:ole="">
             <v:imagedata r:id="rId13" o:title=""/>
           </v:shape>
-          <o:OLEObject Type="Embed" ProgID="Equation.DSMT4" ShapeID="_x0000_i1026" DrawAspect="Content" ObjectID="_1703141179" r:id="rId14"/>
+          <o:OLEObject Type="Embed" ProgID="Equation.DSMT4" ShapeID="_x0000_i1026" DrawAspect="Content" ObjectID="_1817211065" r:id="rId14"/>
         </w:object>
       </w:r>
-      <w:proofErr w:type="spellStart"/>
-      <w:r>
-        <w:rPr>
-          <w:lang w:val="nl-NL"/>
-        </w:rPr>
-        <w:t>the</w:t>
-      </w:r>
-      <w:proofErr w:type="spellEnd"/>
-      <w:r>
-        <w:rPr>
-          <w:lang w:val="nl-NL"/>
-        </w:rPr>
-        <w:t xml:space="preserve"> wave direction and </w:t>
-      </w:r>
-      <w:proofErr w:type="spellStart"/>
+      <w:r>
+        <w:rPr>
+          <w:lang w:val="en-GB"/>
+        </w:rPr>
+        <w:t xml:space="preserve">the wave direction and </w:t>
+      </w:r>
       <w:r>
         <w:rPr>
           <w:i/>
-          <w:lang w:val="nl-NL"/>
+          <w:lang w:val="en-GB"/>
         </w:rPr>
         <w:t>dd</w:t>
       </w:r>
-      <w:proofErr w:type="spellEnd"/>
-      <w:r>
-        <w:rPr>
-          <w:lang w:val="nl-NL"/>
-        </w:rPr>
-        <w:t xml:space="preserve"> </w:t>
-      </w:r>
-      <w:proofErr w:type="spellStart"/>
-      <w:r>
-        <w:rPr>
-          <w:lang w:val="nl-NL"/>
-        </w:rPr>
-        <w:t>the</w:t>
-      </w:r>
-      <w:proofErr w:type="spellEnd"/>
-      <w:r>
-        <w:rPr>
-          <w:lang w:val="nl-NL"/>
-        </w:rPr>
-        <w:t xml:space="preserve"> wave </w:t>
-      </w:r>
-      <w:proofErr w:type="spellStart"/>
-      <w:r>
-        <w:rPr>
-          <w:lang w:val="nl-NL"/>
-        </w:rPr>
-        <w:t>dissipation</w:t>
-      </w:r>
-      <w:proofErr w:type="spellEnd"/>
-      <w:r>
-        <w:rPr>
-          <w:lang w:val="nl-NL"/>
-        </w:rPr>
-        <w:t xml:space="preserve"> </w:t>
-      </w:r>
-      <w:proofErr w:type="spellStart"/>
-      <w:r>
-        <w:rPr>
-          <w:lang w:val="nl-NL"/>
-        </w:rPr>
-        <w:t>density</w:t>
-      </w:r>
-      <w:proofErr w:type="spellEnd"/>
-      <w:r>
-        <w:rPr>
-          <w:lang w:val="nl-NL"/>
-        </w:rPr>
-        <w:t>.</w:t>
+      <w:r>
+        <w:rPr>
+          <w:lang w:val="en-GB"/>
+        </w:rPr>
+        <w:t xml:space="preserve"> the wave dissipation density.</w:t>
       </w:r>
     </w:p>
     <w:p>
       <w:pPr>
         <w:rPr>
-          <w:lang w:val="nl-NL"/>
-        </w:rPr>
-      </w:pPr>
-      <w:r>
-        <w:rPr>
-          <w:lang w:val="nl-NL"/>
-        </w:rPr>
-        <w:t xml:space="preserve">We </w:t>
-      </w:r>
-      <w:proofErr w:type="spellStart"/>
-      <w:r>
-        <w:rPr>
-          <w:lang w:val="nl-NL"/>
-        </w:rPr>
-        <w:t>can</w:t>
-      </w:r>
-      <w:proofErr w:type="spellEnd"/>
-      <w:r>
-        <w:rPr>
-          <w:lang w:val="nl-NL"/>
-        </w:rPr>
-        <w:t xml:space="preserve"> </w:t>
-      </w:r>
-      <w:proofErr w:type="spellStart"/>
-      <w:r>
-        <w:rPr>
-          <w:lang w:val="nl-NL"/>
-        </w:rPr>
-        <w:t>write</w:t>
-      </w:r>
-      <w:proofErr w:type="spellEnd"/>
-      <w:r>
-        <w:rPr>
-          <w:lang w:val="nl-NL"/>
-        </w:rPr>
-        <w:t xml:space="preserve"> </w:t>
-      </w:r>
-      <w:proofErr w:type="spellStart"/>
-      <w:r>
-        <w:rPr>
-          <w:lang w:val="nl-NL"/>
-        </w:rPr>
-        <w:t>this</w:t>
-      </w:r>
-      <w:proofErr w:type="spellEnd"/>
-      <w:r>
-        <w:rPr>
-          <w:lang w:val="nl-NL"/>
-        </w:rPr>
-        <w:t xml:space="preserve"> in </w:t>
-      </w:r>
-      <w:proofErr w:type="spellStart"/>
-      <w:r>
-        <w:rPr>
-          <w:lang w:val="nl-NL"/>
-        </w:rPr>
-        <w:t>simpler</w:t>
-      </w:r>
-      <w:proofErr w:type="spellEnd"/>
-      <w:r>
-        <w:rPr>
-          <w:lang w:val="nl-NL"/>
-        </w:rPr>
-        <w:t xml:space="preserve"> form:</w:t>
+          <w:lang w:val="en-GB"/>
+        </w:rPr>
+      </w:pPr>
+      <w:r>
+        <w:rPr>
+          <w:lang w:val="en-GB"/>
+        </w:rPr>
+        <w:t>We can write this in simpler form:</w:t>
       </w:r>
     </w:p>
     <w:p>
@@ -634,7 +406,7 @@
       </w:pPr>
       <w:r>
         <w:rPr>
-          <w:lang w:val="nl-NL"/>
+          <w:lang w:val="en-GB"/>
         </w:rPr>
         <w:tab/>
       </w:r>
@@ -647,7 +419,7 @@
           <v:shape id="_x0000_i1027" type="#_x0000_t75" style="width:150.95pt;height:33pt" o:ole="">
             <v:imagedata r:id="rId15" o:title=""/>
           </v:shape>
-          <o:OLEObject Type="Embed" ProgID="Equation.DSMT4" ShapeID="_x0000_i1027" DrawAspect="Content" ObjectID="_1703141180" r:id="rId16"/>
+          <o:OLEObject Type="Embed" ProgID="Equation.DSMT4" ShapeID="_x0000_i1027" DrawAspect="Content" ObjectID="_1817211066" r:id="rId16"/>
         </w:object>
       </w:r>
       <w:r>
@@ -776,170 +548,34 @@
     <w:p>
       <w:pPr>
         <w:rPr>
-          <w:lang w:val="nl-NL"/>
-        </w:rPr>
-      </w:pPr>
-      <w:proofErr w:type="spellStart"/>
-      <w:r>
-        <w:rPr>
-          <w:lang w:val="nl-NL"/>
-        </w:rPr>
-        <w:t>Here</w:t>
-      </w:r>
-      <w:proofErr w:type="spellEnd"/>
-      <w:r>
-        <w:rPr>
-          <w:lang w:val="nl-NL"/>
-        </w:rPr>
-        <w:t xml:space="preserve">, </w:t>
+          <w:lang w:val="en-GB"/>
+        </w:rPr>
+      </w:pPr>
+      <w:r>
+        <w:rPr>
+          <w:lang w:val="en-GB"/>
+        </w:rPr>
+        <w:t xml:space="preserve">Here, </w:t>
       </w:r>
       <w:r>
         <w:rPr>
           <w:i/>
-          <w:lang w:val="nl-NL"/>
+          <w:lang w:val="en-GB"/>
         </w:rPr>
         <w:t>s</w:t>
       </w:r>
       <w:r>
         <w:rPr>
-          <w:lang w:val="nl-NL"/>
-        </w:rPr>
-        <w:t xml:space="preserve"> is </w:t>
-      </w:r>
-      <w:proofErr w:type="spellStart"/>
-      <w:r>
-        <w:rPr>
-          <w:lang w:val="nl-NL"/>
-        </w:rPr>
-        <w:t>the</w:t>
-      </w:r>
-      <w:proofErr w:type="spellEnd"/>
-      <w:r>
-        <w:rPr>
-          <w:lang w:val="nl-NL"/>
-        </w:rPr>
-        <w:t xml:space="preserve"> </w:t>
-      </w:r>
-      <w:proofErr w:type="spellStart"/>
-      <w:r>
-        <w:rPr>
-          <w:lang w:val="nl-NL"/>
-        </w:rPr>
-        <w:t>distance</w:t>
-      </w:r>
-      <w:proofErr w:type="spellEnd"/>
-      <w:r>
-        <w:rPr>
-          <w:lang w:val="nl-NL"/>
-        </w:rPr>
-        <w:t xml:space="preserve"> </w:t>
-      </w:r>
-      <w:proofErr w:type="spellStart"/>
-      <w:r>
-        <w:rPr>
-          <w:lang w:val="nl-NL"/>
-        </w:rPr>
-        <w:t>along</w:t>
-      </w:r>
-      <w:proofErr w:type="spellEnd"/>
-      <w:r>
-        <w:rPr>
-          <w:lang w:val="nl-NL"/>
-        </w:rPr>
-        <w:t xml:space="preserve"> </w:t>
-      </w:r>
-      <w:proofErr w:type="spellStart"/>
-      <w:r>
-        <w:rPr>
-          <w:lang w:val="nl-NL"/>
-        </w:rPr>
-        <w:t>each</w:t>
-      </w:r>
-      <w:proofErr w:type="spellEnd"/>
-      <w:r>
-        <w:rPr>
-          <w:lang w:val="nl-NL"/>
-        </w:rPr>
-        <w:t xml:space="preserve"> wave direction. </w:t>
-      </w:r>
-      <w:proofErr w:type="spellStart"/>
-      <w:r>
-        <w:rPr>
-          <w:lang w:val="nl-NL"/>
-        </w:rPr>
-        <w:t>This</w:t>
-      </w:r>
-      <w:proofErr w:type="spellEnd"/>
-      <w:r>
-        <w:rPr>
-          <w:lang w:val="nl-NL"/>
-        </w:rPr>
-        <w:t xml:space="preserve"> </w:t>
-      </w:r>
-      <w:proofErr w:type="spellStart"/>
-      <w:r>
-        <w:rPr>
-          <w:lang w:val="nl-NL"/>
-        </w:rPr>
-        <w:t>can</w:t>
-      </w:r>
-      <w:proofErr w:type="spellEnd"/>
-      <w:r>
-        <w:rPr>
-          <w:lang w:val="nl-NL"/>
-        </w:rPr>
-        <w:t xml:space="preserve"> </w:t>
-      </w:r>
-      <w:proofErr w:type="spellStart"/>
-      <w:r>
-        <w:rPr>
-          <w:lang w:val="nl-NL"/>
-        </w:rPr>
-        <w:t>be</w:t>
-      </w:r>
-      <w:proofErr w:type="spellEnd"/>
-      <w:r>
-        <w:rPr>
-          <w:lang w:val="nl-NL"/>
-        </w:rPr>
-        <w:t xml:space="preserve"> </w:t>
-      </w:r>
-      <w:proofErr w:type="spellStart"/>
-      <w:r>
-        <w:rPr>
-          <w:lang w:val="nl-NL"/>
-        </w:rPr>
-        <w:t>discretized</w:t>
-      </w:r>
-      <w:proofErr w:type="spellEnd"/>
-      <w:r>
-        <w:rPr>
-          <w:lang w:val="nl-NL"/>
-        </w:rPr>
-        <w:t xml:space="preserve"> as </w:t>
-      </w:r>
-      <w:proofErr w:type="spellStart"/>
-      <w:r>
-        <w:rPr>
-          <w:lang w:val="nl-NL"/>
-        </w:rPr>
-        <w:t>follows</w:t>
-      </w:r>
-      <w:proofErr w:type="spellEnd"/>
-      <w:proofErr w:type="gramStart"/>
-      <w:r>
-        <w:rPr>
-          <w:lang w:val="nl-NL"/>
-        </w:rPr>
-        <w:t>:</w:t>
-      </w:r>
-      <w:r>
-        <w:rPr>
-          <w:lang w:val="nl-NL"/>
+          <w:lang w:val="en-GB"/>
+        </w:rPr>
+        <w:t xml:space="preserve"> is the distance along each wave direction. This can be discretized as follows:</w:t>
+      </w:r>
+      <w:r>
+        <w:rPr>
+          <w:lang w:val="en-GB"/>
         </w:rPr>
         <w:tab/>
       </w:r>
-      <w:proofErr w:type="gramEnd"/>
     </w:p>
     <w:p>
       <w:pPr>
@@ -953,7 +589,7 @@
           <v:shape id="_x0000_i1028" type="#_x0000_t75" style="width:448.45pt;height:77pt" o:ole="">
             <v:imagedata r:id="rId17" o:title=""/>
           </v:shape>
-          <o:OLEObject Type="Embed" ProgID="Equation.DSMT4" ShapeID="_x0000_i1028" DrawAspect="Content" ObjectID="_1703141181" r:id="rId18"/>
+          <o:OLEObject Type="Embed" ProgID="Equation.DSMT4" ShapeID="_x0000_i1028" DrawAspect="Content" ObjectID="_1817211067" r:id="rId18"/>
         </w:object>
       </w:r>
       <w:r>
@@ -1050,77 +686,27 @@
     <w:p>
       <w:pPr>
         <w:rPr>
-          <w:lang w:val="nl-NL"/>
-        </w:rPr>
-      </w:pPr>
-      <w:proofErr w:type="spellStart"/>
-      <w:r>
-        <w:rPr>
-          <w:lang w:val="nl-NL"/>
-        </w:rPr>
-        <w:t>where</w:t>
-      </w:r>
-      <w:proofErr w:type="spellEnd"/>
-      <w:r>
-        <w:rPr>
-          <w:lang w:val="nl-NL"/>
-        </w:rPr>
-        <w:t xml:space="preserve"> </w:t>
+          <w:lang w:val="en-GB"/>
+        </w:rPr>
+      </w:pPr>
+      <w:r>
+        <w:rPr>
+          <w:lang w:val="en-GB"/>
+        </w:rPr>
+        <w:t xml:space="preserve">where </w:t>
       </w:r>
       <w:r>
         <w:rPr>
           <w:i/>
-          <w:lang w:val="nl-NL"/>
+          <w:lang w:val="en-GB"/>
         </w:rPr>
         <w:t>k</w:t>
       </w:r>
       <w:r>
         <w:rPr>
-          <w:lang w:val="nl-NL"/>
-        </w:rPr>
-        <w:t xml:space="preserve"> is </w:t>
-      </w:r>
-      <w:proofErr w:type="spellStart"/>
-      <w:r>
-        <w:rPr>
-          <w:lang w:val="nl-NL"/>
-        </w:rPr>
-        <w:t>the</w:t>
-      </w:r>
-      <w:proofErr w:type="spellEnd"/>
-      <w:r>
-        <w:rPr>
-          <w:lang w:val="nl-NL"/>
-        </w:rPr>
-        <w:t xml:space="preserve"> </w:t>
-      </w:r>
-      <w:proofErr w:type="spellStart"/>
-      <w:r>
-        <w:rPr>
-          <w:lang w:val="nl-NL"/>
-        </w:rPr>
-        <w:t>grid</w:t>
-      </w:r>
-      <w:proofErr w:type="spellEnd"/>
-      <w:r>
-        <w:rPr>
-          <w:lang w:val="nl-NL"/>
-        </w:rPr>
-        <w:t xml:space="preserve"> </w:t>
-      </w:r>
-      <w:proofErr w:type="spellStart"/>
-      <w:r>
-        <w:rPr>
-          <w:lang w:val="nl-NL"/>
-        </w:rPr>
-        <w:t>number</w:t>
-      </w:r>
-      <w:proofErr w:type="spellEnd"/>
-      <w:r>
-        <w:rPr>
-          <w:lang w:val="nl-NL"/>
-        </w:rPr>
-        <w:t xml:space="preserve">,  </w:t>
+          <w:lang w:val="en-GB"/>
+        </w:rPr>
+        <w:t xml:space="preserve"> is the grid number,  </w:t>
       </w:r>
       <w:r>
         <w:rPr>
@@ -1131,392 +717,110 @@
           <v:shape id="_x0000_i1029" type="#_x0000_t75" style="width:14pt;height:14pt" o:ole="">
             <v:imagedata r:id="rId19" o:title=""/>
           </v:shape>
-          <o:OLEObject Type="Embed" ProgID="Equation.DSMT4" ShapeID="_x0000_i1029" DrawAspect="Content" ObjectID="_1703141182" r:id="rId20"/>
+          <o:OLEObject Type="Embed" ProgID="Equation.DSMT4" ShapeID="_x0000_i1029" DrawAspect="Content" ObjectID="_1817211068" r:id="rId20"/>
         </w:object>
       </w:r>
+      <w:r>
+        <w:rPr>
+          <w:lang w:val="en-GB"/>
+        </w:rPr>
+        <w:t xml:space="preserve">the direction bin number, </w:t>
+      </w:r>
+      <w:r>
+        <w:rPr>
+          <w:i/>
+          <w:lang w:val="en-GB"/>
+        </w:rPr>
+        <w:t>n</w:t>
+      </w:r>
+      <w:r>
+        <w:rPr>
+          <w:lang w:val="en-GB"/>
+        </w:rPr>
+        <w:t xml:space="preserve"> the timestep number, </w:t>
+      </w:r>
+      <w:r>
+        <w:rPr>
+          <w:i/>
+          <w:lang w:val="en-GB"/>
+        </w:rPr>
+        <w:t>D</w:t>
+      </w:r>
+      <w:r>
+        <w:rPr>
+          <w:lang w:val="en-GB"/>
+        </w:rPr>
+        <w:t xml:space="preserve"> the integrated dissipation, </w:t>
+      </w:r>
+      <w:proofErr w:type="gramStart"/>
+      <w:r>
+        <w:rPr>
+          <w:i/>
+          <w:lang w:val="en-GB"/>
+        </w:rPr>
+        <w:t xml:space="preserve">E </w:t>
+      </w:r>
+      <w:r>
+        <w:rPr>
+          <w:lang w:val="en-GB"/>
+        </w:rPr>
+        <w:t xml:space="preserve"> the</w:t>
+      </w:r>
+      <w:proofErr w:type="gramEnd"/>
+      <w:r>
+        <w:rPr>
+          <w:lang w:val="en-GB"/>
+        </w:rPr>
+        <w:t xml:space="preserve"> integrated wave energy. The subscript </w:t>
+      </w:r>
       <w:proofErr w:type="spellStart"/>
       <w:r>
         <w:rPr>
-          <w:lang w:val="nl-NL"/>
-        </w:rPr>
-        <w:t>the</w:t>
+          <w:i/>
+          <w:lang w:val="en-GB"/>
+        </w:rPr>
+        <w:t>prev</w:t>
       </w:r>
       <w:proofErr w:type="spellEnd"/>
       <w:r>
         <w:rPr>
-          <w:lang w:val="nl-NL"/>
-        </w:rPr>
-        <w:t xml:space="preserve"> direction bin </w:t>
+          <w:lang w:val="en-GB"/>
+        </w:rPr>
+        <w:t xml:space="preserve"> refers to the point upwind of grid point </w:t>
+      </w:r>
+      <w:r>
+        <w:rPr>
+          <w:i/>
+          <w:lang w:val="en-GB"/>
+        </w:rPr>
+        <w:t>k,</w:t>
+      </w:r>
+      <w:r>
+        <w:rPr>
+          <w:lang w:val="en-GB"/>
+        </w:rPr>
+        <w:t xml:space="preserve"> as illustrated in fig XX.</w:t>
+      </w:r>
+      <w:r>
+        <w:rPr>
+          <w:lang w:val="en-GB"/>
+        </w:rPr>
+        <w:t xml:space="preserve"> Group velocity and energy density in point </w:t>
       </w:r>
       <w:proofErr w:type="spellStart"/>
       <w:r>
         <w:rPr>
-          <w:lang w:val="nl-NL"/>
-        </w:rPr>
-        <w:t>number</w:t>
+          <w:i/>
+          <w:lang w:val="en-GB"/>
+        </w:rPr>
+        <w:t>prev</w:t>
       </w:r>
       <w:proofErr w:type="spellEnd"/>
       <w:r>
         <w:rPr>
-          <w:lang w:val="nl-NL"/>
-        </w:rPr>
-        <w:t xml:space="preserve">, </w:t>
-      </w:r>
-      <w:r>
-        <w:rPr>
-          <w:i/>
-          <w:lang w:val="nl-NL"/>
-        </w:rPr>
-        <w:t>n</w:t>
-      </w:r>
-      <w:r>
-        <w:rPr>
-          <w:lang w:val="nl-NL"/>
-        </w:rPr>
-        <w:t xml:space="preserve"> </w:t>
-      </w:r>
-      <w:proofErr w:type="spellStart"/>
-      <w:r>
-        <w:rPr>
-          <w:lang w:val="nl-NL"/>
-        </w:rPr>
-        <w:t>the</w:t>
-      </w:r>
-      <w:proofErr w:type="spellEnd"/>
-      <w:r>
-        <w:rPr>
-          <w:lang w:val="nl-NL"/>
-        </w:rPr>
-        <w:t xml:space="preserve"> timestep </w:t>
-      </w:r>
-      <w:proofErr w:type="spellStart"/>
-      <w:r>
-        <w:rPr>
-          <w:lang w:val="nl-NL"/>
-        </w:rPr>
-        <w:t>number</w:t>
-      </w:r>
-      <w:proofErr w:type="spellEnd"/>
-      <w:r>
-        <w:rPr>
-          <w:lang w:val="nl-NL"/>
-        </w:rPr>
-        <w:t xml:space="preserve">, </w:t>
-      </w:r>
-      <w:r>
-        <w:rPr>
-          <w:i/>
-          <w:lang w:val="nl-NL"/>
-        </w:rPr>
-        <w:t>D</w:t>
-      </w:r>
-      <w:r>
-        <w:rPr>
-          <w:lang w:val="nl-NL"/>
-        </w:rPr>
-        <w:t xml:space="preserve"> </w:t>
-      </w:r>
-      <w:proofErr w:type="spellStart"/>
-      <w:r>
-        <w:rPr>
-          <w:lang w:val="nl-NL"/>
-        </w:rPr>
-        <w:t>the</w:t>
-      </w:r>
-      <w:proofErr w:type="spellEnd"/>
-      <w:r>
-        <w:rPr>
-          <w:lang w:val="nl-NL"/>
-        </w:rPr>
-        <w:t xml:space="preserve"> </w:t>
-      </w:r>
-      <w:proofErr w:type="spellStart"/>
-      <w:r>
-        <w:rPr>
-          <w:lang w:val="nl-NL"/>
-        </w:rPr>
-        <w:t>integrated</w:t>
-      </w:r>
-      <w:proofErr w:type="spellEnd"/>
-      <w:r>
-        <w:rPr>
-          <w:lang w:val="nl-NL"/>
-        </w:rPr>
-        <w:t xml:space="preserve"> </w:t>
-      </w:r>
-      <w:proofErr w:type="spellStart"/>
-      <w:r>
-        <w:rPr>
-          <w:lang w:val="nl-NL"/>
-        </w:rPr>
-        <w:t>dissipation</w:t>
-      </w:r>
-      <w:proofErr w:type="spellEnd"/>
-      <w:r>
-        <w:rPr>
-          <w:lang w:val="nl-NL"/>
-        </w:rPr>
-        <w:t xml:space="preserve">, </w:t>
-      </w:r>
-      <w:proofErr w:type="gramStart"/>
-      <w:r>
-        <w:rPr>
-          <w:i/>
-          <w:lang w:val="nl-NL"/>
-        </w:rPr>
-        <w:t xml:space="preserve">E </w:t>
-      </w:r>
-      <w:r>
-        <w:rPr>
-          <w:lang w:val="nl-NL"/>
-        </w:rPr>
-        <w:t xml:space="preserve"> </w:t>
-      </w:r>
-      <w:proofErr w:type="spellStart"/>
-      <w:proofErr w:type="gramEnd"/>
-      <w:r>
-        <w:rPr>
-          <w:lang w:val="nl-NL"/>
-        </w:rPr>
-        <w:t>the</w:t>
-      </w:r>
-      <w:proofErr w:type="spellEnd"/>
-      <w:r>
-        <w:rPr>
-          <w:lang w:val="nl-NL"/>
-        </w:rPr>
-        <w:t xml:space="preserve"> </w:t>
-      </w:r>
-      <w:proofErr w:type="spellStart"/>
-      <w:r>
-        <w:rPr>
-          <w:lang w:val="nl-NL"/>
-        </w:rPr>
-        <w:t>integrated</w:t>
-      </w:r>
-      <w:proofErr w:type="spellEnd"/>
-      <w:r>
-        <w:rPr>
-          <w:lang w:val="nl-NL"/>
-        </w:rPr>
-        <w:t xml:space="preserve"> wave energy. The </w:t>
-      </w:r>
-      <w:proofErr w:type="spellStart"/>
-      <w:r>
-        <w:rPr>
-          <w:lang w:val="nl-NL"/>
-        </w:rPr>
-        <w:t>subscript</w:t>
-      </w:r>
-      <w:proofErr w:type="spellEnd"/>
-      <w:r>
-        <w:rPr>
-          <w:lang w:val="nl-NL"/>
-        </w:rPr>
-        <w:t xml:space="preserve"> </w:t>
-      </w:r>
-      <w:proofErr w:type="spellStart"/>
-      <w:r>
-        <w:rPr>
-          <w:i/>
-          <w:lang w:val="nl-NL"/>
-        </w:rPr>
-        <w:t>prev</w:t>
-      </w:r>
-      <w:proofErr w:type="spellEnd"/>
-      <w:r>
-        <w:rPr>
-          <w:lang w:val="nl-NL"/>
-        </w:rPr>
-        <w:t xml:space="preserve"> </w:t>
-      </w:r>
-      <w:proofErr w:type="spellStart"/>
-      <w:r>
-        <w:rPr>
-          <w:lang w:val="nl-NL"/>
-        </w:rPr>
-        <w:t>refers</w:t>
-      </w:r>
-      <w:proofErr w:type="spellEnd"/>
-      <w:r>
-        <w:rPr>
-          <w:lang w:val="nl-NL"/>
-        </w:rPr>
-        <w:t xml:space="preserve"> </w:t>
-      </w:r>
-      <w:proofErr w:type="spellStart"/>
-      <w:r>
-        <w:rPr>
-          <w:lang w:val="nl-NL"/>
-        </w:rPr>
-        <w:t>to</w:t>
-      </w:r>
-      <w:proofErr w:type="spellEnd"/>
-      <w:r>
-        <w:rPr>
-          <w:lang w:val="nl-NL"/>
-        </w:rPr>
-        <w:t xml:space="preserve"> </w:t>
-      </w:r>
-      <w:proofErr w:type="spellStart"/>
-      <w:r>
-        <w:rPr>
-          <w:lang w:val="nl-NL"/>
-        </w:rPr>
-        <w:t>the</w:t>
-      </w:r>
-      <w:proofErr w:type="spellEnd"/>
-      <w:r>
-        <w:rPr>
-          <w:lang w:val="nl-NL"/>
-        </w:rPr>
-        <w:t xml:space="preserve"> point </w:t>
-      </w:r>
-      <w:proofErr w:type="spellStart"/>
-      <w:r>
-        <w:rPr>
-          <w:lang w:val="nl-NL"/>
-        </w:rPr>
-        <w:t>upwind</w:t>
-      </w:r>
-      <w:proofErr w:type="spellEnd"/>
-      <w:r>
-        <w:rPr>
-          <w:lang w:val="nl-NL"/>
-        </w:rPr>
-        <w:t xml:space="preserve"> of </w:t>
-      </w:r>
-      <w:proofErr w:type="spellStart"/>
-      <w:r>
-        <w:rPr>
-          <w:lang w:val="nl-NL"/>
-        </w:rPr>
-        <w:t>grid</w:t>
-      </w:r>
-      <w:proofErr w:type="spellEnd"/>
-      <w:r>
-        <w:rPr>
-          <w:lang w:val="nl-NL"/>
-        </w:rPr>
-        <w:t xml:space="preserve"> point </w:t>
-      </w:r>
-      <w:r>
-        <w:rPr>
-          <w:i/>
-          <w:lang w:val="nl-NL"/>
-        </w:rPr>
-        <w:t>k,</w:t>
-      </w:r>
-      <w:r>
-        <w:rPr>
-          <w:lang w:val="nl-NL"/>
-        </w:rPr>
-        <w:t xml:space="preserve"> as </w:t>
-      </w:r>
-      <w:proofErr w:type="spellStart"/>
-      <w:r>
-        <w:rPr>
-          <w:lang w:val="nl-NL"/>
-        </w:rPr>
-        <w:t>illustrated</w:t>
-      </w:r>
-      <w:proofErr w:type="spellEnd"/>
-      <w:r>
-        <w:rPr>
-          <w:lang w:val="nl-NL"/>
-        </w:rPr>
-        <w:t xml:space="preserve"> in </w:t>
-      </w:r>
-      <w:proofErr w:type="spellStart"/>
-      <w:r>
-        <w:rPr>
-          <w:lang w:val="nl-NL"/>
-        </w:rPr>
-        <w:t>fig</w:t>
-      </w:r>
-      <w:proofErr w:type="spellEnd"/>
-      <w:r>
-        <w:rPr>
-          <w:lang w:val="nl-NL"/>
-        </w:rPr>
-        <w:t xml:space="preserve"> XX.</w:t>
-      </w:r>
-      <w:r>
-        <w:rPr>
-          <w:lang w:val="nl-NL"/>
-        </w:rPr>
-        <w:t xml:space="preserve"> Group </w:t>
-      </w:r>
-      <w:proofErr w:type="spellStart"/>
-      <w:r>
-        <w:rPr>
-          <w:lang w:val="nl-NL"/>
-        </w:rPr>
-        <w:t>velocity</w:t>
-      </w:r>
-      <w:proofErr w:type="spellEnd"/>
-      <w:r>
-        <w:rPr>
-          <w:lang w:val="nl-NL"/>
-        </w:rPr>
-        <w:t xml:space="preserve"> and energy </w:t>
-      </w:r>
-      <w:proofErr w:type="spellStart"/>
-      <w:r>
-        <w:rPr>
-          <w:lang w:val="nl-NL"/>
-        </w:rPr>
-        <w:t>density</w:t>
-      </w:r>
-      <w:proofErr w:type="spellEnd"/>
-      <w:r>
-        <w:rPr>
-          <w:lang w:val="nl-NL"/>
-        </w:rPr>
-        <w:t xml:space="preserve"> in point </w:t>
-      </w:r>
-      <w:proofErr w:type="spellStart"/>
-      <w:r>
-        <w:rPr>
-          <w:i/>
-          <w:lang w:val="nl-NL"/>
-        </w:rPr>
-        <w:t>prev</w:t>
-      </w:r>
-      <w:proofErr w:type="spellEnd"/>
-      <w:r>
-        <w:rPr>
-          <w:lang w:val="nl-NL"/>
-        </w:rPr>
-        <w:t xml:space="preserve"> are </w:t>
-      </w:r>
-      <w:proofErr w:type="spellStart"/>
-      <w:r>
-        <w:rPr>
-          <w:lang w:val="nl-NL"/>
-        </w:rPr>
-        <w:t>computed</w:t>
-      </w:r>
-      <w:proofErr w:type="spellEnd"/>
-      <w:r>
-        <w:rPr>
-          <w:lang w:val="nl-NL"/>
-        </w:rPr>
-        <w:t xml:space="preserve"> as </w:t>
-      </w:r>
-      <w:proofErr w:type="spellStart"/>
-      <w:r>
-        <w:rPr>
-          <w:lang w:val="nl-NL"/>
-        </w:rPr>
-        <w:t>follows</w:t>
-      </w:r>
-      <w:proofErr w:type="spellEnd"/>
-      <w:r>
-        <w:rPr>
-          <w:lang w:val="nl-NL"/>
-        </w:rPr>
-        <w:t>:</w:t>
+          <w:lang w:val="en-GB"/>
+        </w:rPr>
+        <w:t xml:space="preserve"> are computed as follows:</w:t>
       </w:r>
     </w:p>
     <w:p>
@@ -1531,10 +835,10 @@
           <w:position w:val="-54"/>
         </w:rPr>
         <w:object w:dxaOrig="3379" w:dyaOrig="1180" w14:anchorId="37680DBD">
-          <v:shape id="_x0000_i1032" type="#_x0000_t75" style="width:168.95pt;height:59pt" o:ole="">
+          <v:shape id="_x0000_i1030" type="#_x0000_t75" style="width:168.95pt;height:59pt" o:ole="">
             <v:imagedata r:id="rId21" o:title=""/>
           </v:shape>
-          <o:OLEObject Type="Embed" ProgID="Equation.DSMT4" ShapeID="_x0000_i1032" DrawAspect="Content" ObjectID="_1703141183" r:id="rId22"/>
+          <o:OLEObject Type="Embed" ProgID="Equation.DSMT4" ShapeID="_x0000_i1030" DrawAspect="Content" ObjectID="_1817211069" r:id="rId22"/>
         </w:object>
       </w:r>
       <w:r>
@@ -1558,25 +862,51 @@
       <w:r>
         <w:instrText>(</w:instrText>
       </w:r>
-      <w:fldSimple w:instr=" SEQ MTSec \c \* Arabic \* MERGEFORMAT ">
-        <w:r>
-          <w:rPr>
-            <w:noProof/>
-          </w:rPr>
-          <w:instrText>1</w:instrText>
-        </w:r>
-      </w:fldSimple>
+      <w:r>
+        <w:fldChar w:fldCharType="begin"/>
+      </w:r>
+      <w:r>
+        <w:instrText xml:space="preserve"> SEQ MTSec \c \* Arabic \* MERGEFORMAT </w:instrText>
+      </w:r>
+      <w:r>
+        <w:fldChar w:fldCharType="separate"/>
+      </w:r>
+      <w:r>
+        <w:rPr>
+          <w:noProof/>
+        </w:rPr>
+        <w:instrText>1</w:instrText>
+      </w:r>
+      <w:r>
+        <w:rPr>
+          <w:noProof/>
+        </w:rPr>
+        <w:fldChar w:fldCharType="end"/>
+      </w:r>
       <w:r>
         <w:instrText>.</w:instrText>
       </w:r>
-      <w:fldSimple w:instr=" SEQ MTEqn \c \* Arabic \* MERGEFORMAT ">
-        <w:r>
-          <w:rPr>
-            <w:noProof/>
-          </w:rPr>
-          <w:instrText>4</w:instrText>
-        </w:r>
-      </w:fldSimple>
+      <w:r>
+        <w:fldChar w:fldCharType="begin"/>
+      </w:r>
+      <w:r>
+        <w:instrText xml:space="preserve"> SEQ MTEqn \c \* Arabic \* MERGEFORMAT </w:instrText>
+      </w:r>
+      <w:r>
+        <w:fldChar w:fldCharType="separate"/>
+      </w:r>
+      <w:r>
+        <w:rPr>
+          <w:noProof/>
+        </w:rPr>
+        <w:instrText>4</w:instrText>
+      </w:r>
+      <w:r>
+        <w:rPr>
+          <w:noProof/>
+        </w:rPr>
+        <w:fldChar w:fldCharType="end"/>
+      </w:r>
       <w:r>
         <w:instrText>)</w:instrText>
       </w:r>
@@ -1725,84 +1055,14 @@
     <w:p>
       <w:pPr>
         <w:rPr>
-          <w:lang w:val="nl-NL"/>
-        </w:rPr>
-      </w:pPr>
-      <w:r>
-        <w:rPr>
-          <w:lang w:val="nl-NL"/>
-        </w:rPr>
-        <w:t xml:space="preserve">We </w:t>
-      </w:r>
-      <w:proofErr w:type="spellStart"/>
-      <w:r>
-        <w:rPr>
-          <w:lang w:val="nl-NL"/>
-        </w:rPr>
-        <w:t>can</w:t>
-      </w:r>
-      <w:proofErr w:type="spellEnd"/>
-      <w:r>
-        <w:rPr>
-          <w:lang w:val="nl-NL"/>
-        </w:rPr>
-        <w:t xml:space="preserve"> </w:t>
-      </w:r>
-      <w:proofErr w:type="spellStart"/>
-      <w:r>
-        <w:rPr>
-          <w:lang w:val="nl-NL"/>
-        </w:rPr>
-        <w:t>write</w:t>
-      </w:r>
-      <w:proofErr w:type="spellEnd"/>
-      <w:r>
-        <w:rPr>
-          <w:lang w:val="nl-NL"/>
-        </w:rPr>
-        <w:t xml:space="preserve"> </w:t>
-      </w:r>
-      <w:proofErr w:type="spellStart"/>
-      <w:r>
-        <w:rPr>
-          <w:lang w:val="nl-NL"/>
-        </w:rPr>
-        <w:t>the</w:t>
-      </w:r>
-      <w:proofErr w:type="spellEnd"/>
-      <w:r>
-        <w:rPr>
-          <w:lang w:val="nl-NL"/>
-        </w:rPr>
-        <w:t xml:space="preserve"> system of </w:t>
-      </w:r>
-      <w:proofErr w:type="spellStart"/>
-      <w:r>
-        <w:rPr>
-          <w:lang w:val="nl-NL"/>
-        </w:rPr>
-        <w:t>equations</w:t>
-      </w:r>
-      <w:proofErr w:type="spellEnd"/>
-      <w:r>
-        <w:rPr>
-          <w:lang w:val="nl-NL"/>
-        </w:rPr>
-        <w:t xml:space="preserve"> per </w:t>
-      </w:r>
-      <w:proofErr w:type="spellStart"/>
-      <w:r>
-        <w:rPr>
-          <w:lang w:val="nl-NL"/>
-        </w:rPr>
-        <w:t>grid</w:t>
-      </w:r>
-      <w:proofErr w:type="spellEnd"/>
-      <w:r>
-        <w:rPr>
-          <w:lang w:val="nl-NL"/>
-        </w:rPr>
-        <w:t xml:space="preserve"> point as:</w:t>
+          <w:lang w:val="en-GB"/>
+        </w:rPr>
+      </w:pPr>
+      <w:r>
+        <w:rPr>
+          <w:lang w:val="en-GB"/>
+        </w:rPr>
+        <w:t>We can write the system of equations per grid point as:</w:t>
       </w:r>
     </w:p>
     <w:p>
@@ -1817,10 +1077,10 @@
           <w:position w:val="-14"/>
         </w:rPr>
         <w:object w:dxaOrig="4560" w:dyaOrig="400" w14:anchorId="00FB54BB">
-          <v:shape id="_x0000_i1030" type="#_x0000_t75" style="width:228pt;height:20pt" o:ole="">
+          <v:shape id="_x0000_i1031" type="#_x0000_t75" style="width:228pt;height:20pt" o:ole="">
             <v:imagedata r:id="rId24" o:title=""/>
           </v:shape>
-          <o:OLEObject Type="Embed" ProgID="Equation.DSMT4" ShapeID="_x0000_i1030" DrawAspect="Content" ObjectID="_1703141184" r:id="rId25"/>
+          <o:OLEObject Type="Embed" ProgID="Equation.DSMT4" ShapeID="_x0000_i1031" DrawAspect="Content" ObjectID="_1817211070" r:id="rId25"/>
         </w:object>
       </w:r>
       <w:r>
@@ -1925,10 +1185,10 @@
           <w:position w:val="-72"/>
         </w:rPr>
         <w:object w:dxaOrig="9499" w:dyaOrig="1560" w14:anchorId="44EE335E">
-          <v:shape id="_x0000_i1031" type="#_x0000_t75" style="width:474.95pt;height:78.45pt" o:ole="">
+          <v:shape id="_x0000_i1032" type="#_x0000_t75" style="width:474.95pt;height:78.45pt" o:ole="">
             <v:imagedata r:id="rId26" o:title=""/>
           </v:shape>
-          <o:OLEObject Type="Embed" ProgID="Equation.DSMT4" ShapeID="_x0000_i1031" DrawAspect="Content" ObjectID="_1703141185" r:id="rId27"/>
+          <o:OLEObject Type="Embed" ProgID="Equation.DSMT4" ShapeID="_x0000_i1032" DrawAspect="Content" ObjectID="_1817211071" r:id="rId27"/>
         </w:object>
       </w:r>
     </w:p>
@@ -2070,24 +1330,14 @@
       <w:r>
         <w:t xml:space="preserve"> The </w:t>
       </w:r>
-      <w:proofErr w:type="spellStart"/>
       <w:r>
         <w:rPr>
           <w:i/>
         </w:rPr>
         <w:t>timestep</w:t>
       </w:r>
-      <w:proofErr w:type="spellEnd"/>
-      <w:r>
-        <w:t xml:space="preserve"> in seconds defines the time interval between the (stationary) </w:t>
-      </w:r>
-      <w:proofErr w:type="gramStart"/>
-      <w:r>
-        <w:t>wave</w:t>
-      </w:r>
-      <w:proofErr w:type="gramEnd"/>
-      <w:r>
-        <w:t xml:space="preserve"> fields computed.</w:t>
+      <w:r>
+        <w:t xml:space="preserve"> in seconds defines the time interval between the (stationary) wave fields computed.</w:t>
       </w:r>
     </w:p>
     <w:p>
@@ -2147,7 +1397,6 @@
         <w:t xml:space="preserve">). </w:t>
       </w:r>
       <w:proofErr w:type="spellStart"/>
-      <w:proofErr w:type="gramStart"/>
       <w:r>
         <w:rPr>
           <w:i/>
@@ -2155,7 +1404,6 @@
         <w:t>dtheta</w:t>
       </w:r>
       <w:proofErr w:type="spellEnd"/>
-      <w:proofErr w:type="gramEnd"/>
       <w:r>
         <w:rPr>
           <w:i/>
@@ -2174,15 +1422,7 @@
       </w:r>
       <w:proofErr w:type="spellEnd"/>
       <w:r>
-        <w:t xml:space="preserve"> determine the directional resolution; for now, this has to remain unchanged. For each wave computation the directional grid is centered </w:t>
-      </w:r>
-      <w:proofErr w:type="gramStart"/>
-      <w:r>
-        <w:t>around</w:t>
-      </w:r>
-      <w:proofErr w:type="gramEnd"/>
-      <w:r>
-        <w:t xml:space="preserve"> the mean wave direction at the offshore boundary.</w:t>
+        <w:t xml:space="preserve"> determine the directional resolution; for now, this has to remain unchanged. For each wave computation the directional grid is centered around the mean wave direction at the offshore boundary.</w:t>
       </w:r>
     </w:p>
     <w:p>
@@ -2349,15 +1589,7 @@
         <w:t>gamma</w:t>
       </w:r>
       <w:r>
-        <w:t xml:space="preserve">, the breaker parameter in the </w:t>
-      </w:r>
-      <w:proofErr w:type="spellStart"/>
-      <w:r>
-        <w:t>Baldock</w:t>
-      </w:r>
-      <w:proofErr w:type="spellEnd"/>
-      <w:r>
-        <w:t xml:space="preserve"> formulation, </w:t>
+        <w:t xml:space="preserve">, the breaker parameter in the Baldock formulation, </w:t>
       </w:r>
       <w:proofErr w:type="spellStart"/>
       <w:r>
@@ -2537,10 +1769,7 @@
             </w:r>
             <w:proofErr w:type="spellStart"/>
             <w:r>
-              <w:t>t</w:t>
-            </w:r>
-            <w:r>
-              <w:t>stop</w:t>
+              <w:t>tstop</w:t>
             </w:r>
             <w:proofErr w:type="spellEnd"/>
             <w:r>
@@ -2548,14 +1777,7 @@
             </w:r>
             <w:r>
               <w:br/>
-            </w:r>
-            <w:proofErr w:type="spellStart"/>
-            <w:r>
-              <w:t>timestep</w:t>
-            </w:r>
-            <w:proofErr w:type="spellEnd"/>
-            <w:r>
-              <w:t xml:space="preserve">    = 600.0</w:t>
+              <w:t>timestep    = 600.0</w:t>
             </w:r>
             <w:r>
               <w:br/>
@@ -2576,10 +1798,7 @@
             </w:r>
             <w:proofErr w:type="spellEnd"/>
             <w:r>
-              <w:t xml:space="preserve">       = ugdcsm-fm_100m</w:t>
-            </w:r>
-            <w:r>
-              <w:t>grid_netherlands_era5bnd_net.nc</w:t>
+              <w:t xml:space="preserve">       = ugdcsm-fm_100mgrid_netherlands_era5bnd_net.nc</w:t>
             </w:r>
             <w:r>
               <w:br/>
@@ -2606,13 +1825,14 @@
             <w:r>
               <w:br/>
             </w:r>
-            <w:proofErr w:type="spellStart"/>
-            <w:r>
-              <w:t>ntheta</w:t>
-            </w:r>
-            <w:proofErr w:type="spellEnd"/>
-            <w:r>
-              <w:t xml:space="preserve">         = 18.0</w:t>
+            <w:r>
+              <w:t>sector</w:t>
+            </w:r>
+            <w:r>
+              <w:t xml:space="preserve">         = 180</w:t>
+            </w:r>
+            <w:r>
+              <w:t>.</w:t>
             </w:r>
             <w:r>
               <w:br/>
@@ -2626,10 +1846,7 @@
             </w:r>
             <w:proofErr w:type="spellStart"/>
             <w:r>
-              <w:t>bn</w:t>
-            </w:r>
-            <w:r>
-              <w:t>dfile</w:t>
+              <w:t>bndfile</w:t>
             </w:r>
             <w:proofErr w:type="spellEnd"/>
             <w:r>
@@ -2708,13 +1925,7 @@
             </w:r>
             <w:r>
               <w:br/>
-              <w:t xml:space="preserve">gamma   </w:t>
-            </w:r>
-            <w:r>
-              <w:t xml:space="preserve"> </w:t>
-            </w:r>
-            <w:r>
-              <w:t xml:space="preserve">   = 0.75</w:t>
+              <w:t>gamma       = 0.75</w:t>
             </w:r>
             <w:r>
               <w:br/>
@@ -2731,13 +1942,7 @@
               <w:br/>
             </w:r>
             <w:r>
-              <w:t xml:space="preserve">restart        </w:t>
-            </w:r>
-            <w:r>
-              <w:t xml:space="preserve"> </w:t>
-            </w:r>
-            <w:r>
-              <w:t>= 1</w:t>
+              <w:t>restart         = 1</w:t>
             </w:r>
           </w:p>
           <w:p>
@@ -2760,10 +1965,7 @@
             </w:r>
             <w:proofErr w:type="spellStart"/>
             <w:r>
-              <w:t>h</w:t>
-            </w:r>
-            <w:r>
-              <w:t>is_file</w:t>
+              <w:t>his_file</w:t>
             </w:r>
             <w:proofErr w:type="spellEnd"/>
             <w:r>
@@ -2780,10 +1982,7 @@
             </w:r>
             <w:proofErr w:type="spellStart"/>
             <w:r>
-              <w:t>m</w:t>
-            </w:r>
-            <w:r>
-              <w:t>ap_file</w:t>
+              <w:t>map_file</w:t>
             </w:r>
             <w:proofErr w:type="spellEnd"/>
             <w:r>
@@ -2862,23 +2061,14 @@
         <w:t xml:space="preserve">network that was cut out of </w:t>
       </w:r>
       <w:r>
-        <w:t xml:space="preserve">the </w:t>
-      </w:r>
-      <w:r>
-        <w:t>Dutch Continental Shelf Model</w:t>
-      </w:r>
-      <w:r>
-        <w:t xml:space="preserve"> (DCSM) model</w:t>
+        <w:t>the Dutch Continental Shelf Model (DCSM) model</w:t>
       </w:r>
       <w:r>
         <w:t>, in a fine resolution down to 100m. The boundaries do not have to follow regular straight or curved lines but can be arbitrarily cut out, roughly along the lines connecting boundary support points. An enclosing polygon has to be provide as indicated, to limit the boundary points to those on the outer edge of the mesh that are at sea,</w:t>
       </w:r>
     </w:p>
     <w:p/>
-    <w:p>
-      <w:bookmarkStart w:id="0" w:name="_GoBack"/>
-      <w:bookmarkEnd w:id="0"/>
-    </w:p>
+    <w:p/>
     <w:p>
       <w:pPr>
         <w:keepNext/>
@@ -2940,145 +2130,19 @@
       <w:r>
         <w:t xml:space="preserve">Figure </w:t>
       </w:r>
-      <w:r>
-        <w:fldChar w:fldCharType="begin"/>
-      </w:r>
-      <w:r>
-        <w:instrText xml:space="preserve"> SEQ Figure \* ARABIC </w:instrText>
-      </w:r>
-      <w:r>
-        <w:fldChar w:fldCharType="separate"/>
-      </w:r>
-      <w:r>
-        <w:rPr>
-          <w:noProof/>
-        </w:rPr>
-        <w:t>1</w:t>
-      </w:r>
-      <w:r>
-        <w:fldChar w:fldCharType="end"/>
-      </w:r>
+      <w:fldSimple w:instr=" SEQ Figure \* ARABIC ">
+        <w:r>
+          <w:rPr>
+            <w:noProof/>
+          </w:rPr>
+          <w:t>1</w:t>
+        </w:r>
+      </w:fldSimple>
       <w:bookmarkEnd w:id="1"/>
       <w:r>
         <w:t xml:space="preserve"> Cutout of DCSM-fine grid for the Netherlands (mesh and bathymetry); boundary enclosure (blue polygon); ERA5 output points used as boundary support points (red circles).</w:t>
       </w:r>
     </w:p>
-    <w:p>
-      <w:pPr>
-        <w:rPr>
-          <w:b/>
-        </w:rPr>
-      </w:pPr>
-      <w:r>
-        <w:rPr>
-          <w:b/>
-        </w:rPr>
-        <w:t>Validation</w:t>
-      </w:r>
-    </w:p>
-    <w:p>
-      <w:r>
-        <w:t xml:space="preserve">Linear </w:t>
-      </w:r>
-      <w:proofErr w:type="spellStart"/>
-      <w:r>
-        <w:t>sho</w:t>
-      </w:r>
-      <w:proofErr w:type="spellEnd"/>
-      <w:r>
-        <w:t xml:space="preserve"> </w:t>
-      </w:r>
-      <w:proofErr w:type="spellStart"/>
-      <w:r>
-        <w:t>aling</w:t>
-      </w:r>
-      <w:proofErr w:type="spellEnd"/>
-    </w:p>
-    <w:p>
-      <w:r>
-        <w:t xml:space="preserve">Circular </w:t>
-      </w:r>
-      <w:proofErr w:type="gramStart"/>
-      <w:r>
-        <w:t>island</w:t>
-      </w:r>
-      <w:proofErr w:type="gramEnd"/>
-    </w:p>
-    <w:p>
-      <w:r>
-        <w:t xml:space="preserve">LSTF </w:t>
-      </w:r>
-    </w:p>
-    <w:p>
-      <w:proofErr w:type="spellStart"/>
-      <w:r>
-        <w:t>Poort</w:t>
-      </w:r>
-      <w:proofErr w:type="spellEnd"/>
-      <w:r>
-        <w:t>?</w:t>
-      </w:r>
-    </w:p>
-    <w:p>
-      <w:proofErr w:type="spellStart"/>
-      <w:r>
-        <w:t>Haringvliet</w:t>
-      </w:r>
-      <w:proofErr w:type="spellEnd"/>
-      <w:r>
-        <w:t xml:space="preserve"> mouth</w:t>
-      </w:r>
-    </w:p>
-    <w:p>
-      <w:r>
-        <w:t>Buck Island</w:t>
-      </w:r>
-    </w:p>
-    <w:p>
-      <w:r>
-        <w:lastRenderedPageBreak/>
-        <w:t>River Outflow</w:t>
-      </w:r>
-    </w:p>
-    <w:p/>
-    <w:p>
-      <w:pPr>
-        <w:rPr>
-          <w:b/>
-        </w:rPr>
-      </w:pPr>
-      <w:r>
-        <w:rPr>
-          <w:b/>
-        </w:rPr>
-        <w:t>Discussion</w:t>
-      </w:r>
-    </w:p>
-    <w:p>
-      <w:r>
-        <w:t>Performance</w:t>
-      </w:r>
-    </w:p>
-    <w:p>
-      <w:r>
-        <w:t>Flexibility</w:t>
-      </w:r>
-    </w:p>
-    <w:p/>
-    <w:p>
-      <w:pPr>
-        <w:rPr>
-          <w:b/>
-        </w:rPr>
-      </w:pPr>
-      <w:r>
-        <w:rPr>
-          <w:b/>
-        </w:rPr>
-        <w:t>Conclusions</w:t>
-      </w:r>
-    </w:p>
-    <w:p/>
     <w:sectPr>
       <w:headerReference w:type="even" r:id="rId29"/>
       <w:headerReference w:type="default" r:id="rId30"/>
@@ -3096,7 +2160,7 @@
 </file>
 
 <file path=word/endnotes.xml><?xml version="1.0" encoding="utf-8"?>
-<w:endnotes xmlns:wpc="http://schemas.microsoft.com/office/word/2010/wordprocessingCanvas" xmlns:mc="http://schemas.openxmlformats.org/markup-compatibility/2006" xmlns:o="urn:schemas-microsoft-com:office:office" xmlns:r="http://schemas.openxmlformats.org/officeDocument/2006/relationships" xmlns:m="http://schemas.openxmlformats.org/officeDocument/2006/math" xmlns:v="urn:schemas-microsoft-com:vml" xmlns:wp14="http://schemas.microsoft.com/office/word/2010/wordprocessingDrawing" xmlns:wp="http://schemas.openxmlformats.org/drawingml/2006/wordprocessingDrawing" xmlns:w10="urn:schemas-microsoft-com:office:word" xmlns:w="http://schemas.openxmlformats.org/wordprocessingml/2006/main" xmlns:w14="http://schemas.microsoft.com/office/word/2010/wordml" xmlns:w15="http://schemas.microsoft.com/office/word/2012/wordml" xmlns:wpg="http://schemas.microsoft.com/office/word/2010/wordprocessingGroup" xmlns:wpi="http://schemas.microsoft.com/office/word/2010/wordprocessingInk" xmlns:wne="http://schemas.microsoft.com/office/word/2006/wordml" xmlns:wps="http://schemas.microsoft.com/office/word/2010/wordprocessingShape" mc:Ignorable="w14 w15 wp14">
+<w:endnotes xmlns:wpc="http://schemas.microsoft.com/office/word/2010/wordprocessingCanvas" xmlns:cx="http://schemas.microsoft.com/office/drawing/2014/chartex" xmlns:cx1="http://schemas.microsoft.com/office/drawing/2015/9/8/chartex" xmlns:cx2="http://schemas.microsoft.com/office/drawing/2015/10/21/chartex" xmlns:cx3="http://schemas.microsoft.com/office/drawing/2016/5/9/chartex" xmlns:cx4="http://schemas.microsoft.com/office/drawing/2016/5/10/chartex" xmlns:cx5="http://schemas.microsoft.com/office/drawing/2016/5/11/chartex" xmlns:cx6="http://schemas.microsoft.com/office/drawing/2016/5/12/chartex" xmlns:cx7="http://schemas.microsoft.com/office/drawing/2016/5/13/chartex" xmlns:cx8="http://schemas.microsoft.com/office/drawing/2016/5/14/chartex" xmlns:mc="http://schemas.openxmlformats.org/markup-compatibility/2006" xmlns:aink="http://schemas.microsoft.com/office/drawing/2016/ink" xmlns:am3d="http://schemas.microsoft.com/office/drawing/2017/model3d" xmlns:o="urn:schemas-microsoft-com:office:office" xmlns:r="http://schemas.openxmlformats.org/officeDocument/2006/relationships" xmlns:m="http://schemas.openxmlformats.org/officeDocument/2006/math" xmlns:v="urn:schemas-microsoft-com:vml" xmlns:wp14="http://schemas.microsoft.com/office/word/2010/wordprocessingDrawing" xmlns:wp="http://schemas.openxmlformats.org/drawingml/2006/wordprocessingDrawing" xmlns:w10="urn:schemas-microsoft-com:office:word" xmlns:w="http://schemas.openxmlformats.org/wordprocessingml/2006/main" xmlns:w14="http://schemas.microsoft.com/office/word/2010/wordml" xmlns:w15="http://schemas.microsoft.com/office/word/2012/wordml" xmlns:w16cid="http://schemas.microsoft.com/office/word/2016/wordml/cid" xmlns:w16se="http://schemas.microsoft.com/office/word/2015/wordml/symex" xmlns:wpg="http://schemas.microsoft.com/office/word/2010/wordprocessingGroup" xmlns:wpi="http://schemas.microsoft.com/office/word/2010/wordprocessingInk" xmlns:wne="http://schemas.microsoft.com/office/word/2006/wordml" xmlns:wps="http://schemas.microsoft.com/office/word/2010/wordprocessingShape" mc:Ignorable="w14 w15 w16se w16cid wp14">
   <w:endnote w:type="separator" w:id="-1">
     <w:p>
       <w:pPr>
@@ -3121,7 +2185,7 @@
 </file>
 
 <file path=word/footer1.xml><?xml version="1.0" encoding="utf-8"?>
-<w:ftr xmlns:wpc="http://schemas.microsoft.com/office/word/2010/wordprocessingCanvas" xmlns:mc="http://schemas.openxmlformats.org/markup-compatibility/2006" xmlns:o="urn:schemas-microsoft-com:office:office" xmlns:r="http://schemas.openxmlformats.org/officeDocument/2006/relationships" xmlns:m="http://schemas.openxmlformats.org/officeDocument/2006/math" xmlns:v="urn:schemas-microsoft-com:vml" xmlns:wp14="http://schemas.microsoft.com/office/word/2010/wordprocessingDrawing" xmlns:wp="http://schemas.openxmlformats.org/drawingml/2006/wordprocessingDrawing" xmlns:w10="urn:schemas-microsoft-com:office:word" xmlns:w="http://schemas.openxmlformats.org/wordprocessingml/2006/main" xmlns:w14="http://schemas.microsoft.com/office/word/2010/wordml" xmlns:w15="http://schemas.microsoft.com/office/word/2012/wordml" xmlns:wpg="http://schemas.microsoft.com/office/word/2010/wordprocessingGroup" xmlns:wpi="http://schemas.microsoft.com/office/word/2010/wordprocessingInk" xmlns:wne="http://schemas.microsoft.com/office/word/2006/wordml" xmlns:wps="http://schemas.microsoft.com/office/word/2010/wordprocessingShape" mc:Ignorable="w14 w15 wp14">
+<w:ftr xmlns:wpc="http://schemas.microsoft.com/office/word/2010/wordprocessingCanvas" xmlns:cx="http://schemas.microsoft.com/office/drawing/2014/chartex" xmlns:cx1="http://schemas.microsoft.com/office/drawing/2015/9/8/chartex" xmlns:cx2="http://schemas.microsoft.com/office/drawing/2015/10/21/chartex" xmlns:cx3="http://schemas.microsoft.com/office/drawing/2016/5/9/chartex" xmlns:cx4="http://schemas.microsoft.com/office/drawing/2016/5/10/chartex" xmlns:cx5="http://schemas.microsoft.com/office/drawing/2016/5/11/chartex" xmlns:cx6="http://schemas.microsoft.com/office/drawing/2016/5/12/chartex" xmlns:cx7="http://schemas.microsoft.com/office/drawing/2016/5/13/chartex" xmlns:cx8="http://schemas.microsoft.com/office/drawing/2016/5/14/chartex" xmlns:mc="http://schemas.openxmlformats.org/markup-compatibility/2006" xmlns:aink="http://schemas.microsoft.com/office/drawing/2016/ink" xmlns:am3d="http://schemas.microsoft.com/office/drawing/2017/model3d" xmlns:o="urn:schemas-microsoft-com:office:office" xmlns:r="http://schemas.openxmlformats.org/officeDocument/2006/relationships" xmlns:m="http://schemas.openxmlformats.org/officeDocument/2006/math" xmlns:v="urn:schemas-microsoft-com:vml" xmlns:wp14="http://schemas.microsoft.com/office/word/2010/wordprocessingDrawing" xmlns:wp="http://schemas.openxmlformats.org/drawingml/2006/wordprocessingDrawing" xmlns:w10="urn:schemas-microsoft-com:office:word" xmlns:w="http://schemas.openxmlformats.org/wordprocessingml/2006/main" xmlns:w14="http://schemas.microsoft.com/office/word/2010/wordml" xmlns:w15="http://schemas.microsoft.com/office/word/2012/wordml" xmlns:w16cid="http://schemas.microsoft.com/office/word/2016/wordml/cid" xmlns:w16se="http://schemas.microsoft.com/office/word/2015/wordml/symex" xmlns:wpg="http://schemas.microsoft.com/office/word/2010/wordprocessingGroup" xmlns:wpi="http://schemas.microsoft.com/office/word/2010/wordprocessingInk" xmlns:wne="http://schemas.microsoft.com/office/word/2006/wordml" xmlns:wps="http://schemas.microsoft.com/office/word/2010/wordprocessingShape" mc:Ignorable="w14 w15 w16se w16cid wp14">
   <w:p>
     <w:pPr>
       <w:pStyle w:val="Footer"/>
@@ -3307,7 +2371,7 @@
 </file>
 
 <file path=word/footer2.xml><?xml version="1.0" encoding="utf-8"?>
-<w:ftr xmlns:wpc="http://schemas.microsoft.com/office/word/2010/wordprocessingCanvas" xmlns:mc="http://schemas.openxmlformats.org/markup-compatibility/2006" xmlns:o="urn:schemas-microsoft-com:office:office" xmlns:r="http://schemas.openxmlformats.org/officeDocument/2006/relationships" xmlns:m="http://schemas.openxmlformats.org/officeDocument/2006/math" xmlns:v="urn:schemas-microsoft-com:vml" xmlns:wp14="http://schemas.microsoft.com/office/word/2010/wordprocessingDrawing" xmlns:wp="http://schemas.openxmlformats.org/drawingml/2006/wordprocessingDrawing" xmlns:w10="urn:schemas-microsoft-com:office:word" xmlns:w="http://schemas.openxmlformats.org/wordprocessingml/2006/main" xmlns:w14="http://schemas.microsoft.com/office/word/2010/wordml" xmlns:w15="http://schemas.microsoft.com/office/word/2012/wordml" xmlns:wpg="http://schemas.microsoft.com/office/word/2010/wordprocessingGroup" xmlns:wpi="http://schemas.microsoft.com/office/word/2010/wordprocessingInk" xmlns:wne="http://schemas.microsoft.com/office/word/2006/wordml" xmlns:wps="http://schemas.microsoft.com/office/word/2010/wordprocessingShape" mc:Ignorable="w14 w15 wp14">
+<w:ftr xmlns:wpc="http://schemas.microsoft.com/office/word/2010/wordprocessingCanvas" xmlns:cx="http://schemas.microsoft.com/office/drawing/2014/chartex" xmlns:cx1="http://schemas.microsoft.com/office/drawing/2015/9/8/chartex" xmlns:cx2="http://schemas.microsoft.com/office/drawing/2015/10/21/chartex" xmlns:cx3="http://schemas.microsoft.com/office/drawing/2016/5/9/chartex" xmlns:cx4="http://schemas.microsoft.com/office/drawing/2016/5/10/chartex" xmlns:cx5="http://schemas.microsoft.com/office/drawing/2016/5/11/chartex" xmlns:cx6="http://schemas.microsoft.com/office/drawing/2016/5/12/chartex" xmlns:cx7="http://schemas.microsoft.com/office/drawing/2016/5/13/chartex" xmlns:cx8="http://schemas.microsoft.com/office/drawing/2016/5/14/chartex" xmlns:mc="http://schemas.openxmlformats.org/markup-compatibility/2006" xmlns:aink="http://schemas.microsoft.com/office/drawing/2016/ink" xmlns:am3d="http://schemas.microsoft.com/office/drawing/2017/model3d" xmlns:o="urn:schemas-microsoft-com:office:office" xmlns:r="http://schemas.openxmlformats.org/officeDocument/2006/relationships" xmlns:m="http://schemas.openxmlformats.org/officeDocument/2006/math" xmlns:v="urn:schemas-microsoft-com:vml" xmlns:wp14="http://schemas.microsoft.com/office/word/2010/wordprocessingDrawing" xmlns:wp="http://schemas.openxmlformats.org/drawingml/2006/wordprocessingDrawing" xmlns:w10="urn:schemas-microsoft-com:office:word" xmlns:w="http://schemas.openxmlformats.org/wordprocessingml/2006/main" xmlns:w14="http://schemas.microsoft.com/office/word/2010/wordml" xmlns:w15="http://schemas.microsoft.com/office/word/2012/wordml" xmlns:w16cid="http://schemas.microsoft.com/office/word/2016/wordml/cid" xmlns:w16se="http://schemas.microsoft.com/office/word/2015/wordml/symex" xmlns:wpg="http://schemas.microsoft.com/office/word/2010/wordprocessingGroup" xmlns:wpi="http://schemas.microsoft.com/office/word/2010/wordprocessingInk" xmlns:wne="http://schemas.microsoft.com/office/word/2006/wordml" xmlns:wps="http://schemas.microsoft.com/office/word/2010/wordprocessingShape" mc:Ignorable="w14 w15 w16se w16cid wp14">
   <w:p>
     <w:pPr>
       <w:pStyle w:val="Footer"/>
@@ -3494,7 +2558,7 @@
 </file>
 
 <file path=word/footnotes.xml><?xml version="1.0" encoding="utf-8"?>
-<w:footnotes xmlns:wpc="http://schemas.microsoft.com/office/word/2010/wordprocessingCanvas" xmlns:mc="http://schemas.openxmlformats.org/markup-compatibility/2006" xmlns:o="urn:schemas-microsoft-com:office:office" xmlns:r="http://schemas.openxmlformats.org/officeDocument/2006/relationships" xmlns:m="http://schemas.openxmlformats.org/officeDocument/2006/math" xmlns:v="urn:schemas-microsoft-com:vml" xmlns:wp14="http://schemas.microsoft.com/office/word/2010/wordprocessingDrawing" xmlns:wp="http://schemas.openxmlformats.org/drawingml/2006/wordprocessingDrawing" xmlns:w10="urn:schemas-microsoft-com:office:word" xmlns:w="http://schemas.openxmlformats.org/wordprocessingml/2006/main" xmlns:w14="http://schemas.microsoft.com/office/word/2010/wordml" xmlns:w15="http://schemas.microsoft.com/office/word/2012/wordml" xmlns:wpg="http://schemas.microsoft.com/office/word/2010/wordprocessingGroup" xmlns:wpi="http://schemas.microsoft.com/office/word/2010/wordprocessingInk" xmlns:wne="http://schemas.microsoft.com/office/word/2006/wordml" xmlns:wps="http://schemas.microsoft.com/office/word/2010/wordprocessingShape" mc:Ignorable="w14 w15 wp14">
+<w:footnotes xmlns:wpc="http://schemas.microsoft.com/office/word/2010/wordprocessingCanvas" xmlns:cx="http://schemas.microsoft.com/office/drawing/2014/chartex" xmlns:cx1="http://schemas.microsoft.com/office/drawing/2015/9/8/chartex" xmlns:cx2="http://schemas.microsoft.com/office/drawing/2015/10/21/chartex" xmlns:cx3="http://schemas.microsoft.com/office/drawing/2016/5/9/chartex" xmlns:cx4="http://schemas.microsoft.com/office/drawing/2016/5/10/chartex" xmlns:cx5="http://schemas.microsoft.com/office/drawing/2016/5/11/chartex" xmlns:cx6="http://schemas.microsoft.com/office/drawing/2016/5/12/chartex" xmlns:cx7="http://schemas.microsoft.com/office/drawing/2016/5/13/chartex" xmlns:cx8="http://schemas.microsoft.com/office/drawing/2016/5/14/chartex" xmlns:mc="http://schemas.openxmlformats.org/markup-compatibility/2006" xmlns:aink="http://schemas.microsoft.com/office/drawing/2016/ink" xmlns:am3d="http://schemas.microsoft.com/office/drawing/2017/model3d" xmlns:o="urn:schemas-microsoft-com:office:office" xmlns:r="http://schemas.openxmlformats.org/officeDocument/2006/relationships" xmlns:m="http://schemas.openxmlformats.org/officeDocument/2006/math" xmlns:v="urn:schemas-microsoft-com:vml" xmlns:wp14="http://schemas.microsoft.com/office/word/2010/wordprocessingDrawing" xmlns:wp="http://schemas.openxmlformats.org/drawingml/2006/wordprocessingDrawing" xmlns:w10="urn:schemas-microsoft-com:office:word" xmlns:w="http://schemas.openxmlformats.org/wordprocessingml/2006/main" xmlns:w14="http://schemas.microsoft.com/office/word/2010/wordml" xmlns:w15="http://schemas.microsoft.com/office/word/2012/wordml" xmlns:w16cid="http://schemas.microsoft.com/office/word/2016/wordml/cid" xmlns:w16se="http://schemas.microsoft.com/office/word/2015/wordml/symex" xmlns:wpg="http://schemas.microsoft.com/office/word/2010/wordprocessingGroup" xmlns:wpi="http://schemas.microsoft.com/office/word/2010/wordprocessingInk" xmlns:wne="http://schemas.microsoft.com/office/word/2006/wordml" xmlns:wps="http://schemas.microsoft.com/office/word/2010/wordprocessingShape" mc:Ignorable="w14 w15 w16se w16cid wp14">
   <w:footnote w:type="separator" w:id="-1">
     <w:p>
       <w:pPr>
@@ -3519,7 +2583,7 @@
 </file>
 
 <file path=word/header1.xml><?xml version="1.0" encoding="utf-8"?>
-<w:hdr xmlns:wpc="http://schemas.microsoft.com/office/word/2010/wordprocessingCanvas" xmlns:mc="http://schemas.openxmlformats.org/markup-compatibility/2006" xmlns:o="urn:schemas-microsoft-com:office:office" xmlns:r="http://schemas.openxmlformats.org/officeDocument/2006/relationships" xmlns:m="http://schemas.openxmlformats.org/officeDocument/2006/math" xmlns:v="urn:schemas-microsoft-com:vml" xmlns:wp14="http://schemas.microsoft.com/office/word/2010/wordprocessingDrawing" xmlns:wp="http://schemas.openxmlformats.org/drawingml/2006/wordprocessingDrawing" xmlns:w10="urn:schemas-microsoft-com:office:word" xmlns:w="http://schemas.openxmlformats.org/wordprocessingml/2006/main" xmlns:w14="http://schemas.microsoft.com/office/word/2010/wordml" xmlns:w15="http://schemas.microsoft.com/office/word/2012/wordml" xmlns:wpg="http://schemas.microsoft.com/office/word/2010/wordprocessingGroup" xmlns:wpi="http://schemas.microsoft.com/office/word/2010/wordprocessingInk" xmlns:wne="http://schemas.microsoft.com/office/word/2006/wordml" xmlns:wps="http://schemas.microsoft.com/office/word/2010/wordprocessingShape" mc:Ignorable="w14 w15 wp14">
+<w:hdr xmlns:wpc="http://schemas.microsoft.com/office/word/2010/wordprocessingCanvas" xmlns:cx="http://schemas.microsoft.com/office/drawing/2014/chartex" xmlns:cx1="http://schemas.microsoft.com/office/drawing/2015/9/8/chartex" xmlns:cx2="http://schemas.microsoft.com/office/drawing/2015/10/21/chartex" xmlns:cx3="http://schemas.microsoft.com/office/drawing/2016/5/9/chartex" xmlns:cx4="http://schemas.microsoft.com/office/drawing/2016/5/10/chartex" xmlns:cx5="http://schemas.microsoft.com/office/drawing/2016/5/11/chartex" xmlns:cx6="http://schemas.microsoft.com/office/drawing/2016/5/12/chartex" xmlns:cx7="http://schemas.microsoft.com/office/drawing/2016/5/13/chartex" xmlns:cx8="http://schemas.microsoft.com/office/drawing/2016/5/14/chartex" xmlns:mc="http://schemas.openxmlformats.org/markup-compatibility/2006" xmlns:aink="http://schemas.microsoft.com/office/drawing/2016/ink" xmlns:am3d="http://schemas.microsoft.com/office/drawing/2017/model3d" xmlns:o="urn:schemas-microsoft-com:office:office" xmlns:r="http://schemas.openxmlformats.org/officeDocument/2006/relationships" xmlns:m="http://schemas.openxmlformats.org/officeDocument/2006/math" xmlns:v="urn:schemas-microsoft-com:vml" xmlns:wp14="http://schemas.microsoft.com/office/word/2010/wordprocessingDrawing" xmlns:wp="http://schemas.openxmlformats.org/drawingml/2006/wordprocessingDrawing" xmlns:w10="urn:schemas-microsoft-com:office:word" xmlns:w="http://schemas.openxmlformats.org/wordprocessingml/2006/main" xmlns:w14="http://schemas.microsoft.com/office/word/2010/wordml" xmlns:w15="http://schemas.microsoft.com/office/word/2012/wordml" xmlns:w16cid="http://schemas.microsoft.com/office/word/2016/wordml/cid" xmlns:w16se="http://schemas.microsoft.com/office/word/2015/wordml/symex" xmlns:wpg="http://schemas.microsoft.com/office/word/2010/wordprocessingGroup" xmlns:wpi="http://schemas.microsoft.com/office/word/2010/wordprocessingInk" xmlns:wne="http://schemas.microsoft.com/office/word/2006/wordml" xmlns:wps="http://schemas.microsoft.com/office/word/2010/wordprocessingShape" mc:Ignorable="w14 w15 w16se w16cid wp14">
   <w:p>
     <w:pPr>
       <w:pStyle w:val="Header"/>
@@ -3544,7 +2608,7 @@
 </file>
 
 <file path=word/header2.xml><?xml version="1.0" encoding="utf-8"?>
-<w:hdr xmlns:wpc="http://schemas.microsoft.com/office/word/2010/wordprocessingCanvas" xmlns:mc="http://schemas.openxmlformats.org/markup-compatibility/2006" xmlns:o="urn:schemas-microsoft-com:office:office" xmlns:r="http://schemas.openxmlformats.org/officeDocument/2006/relationships" xmlns:m="http://schemas.openxmlformats.org/officeDocument/2006/math" xmlns:v="urn:schemas-microsoft-com:vml" xmlns:wp14="http://schemas.microsoft.com/office/word/2010/wordprocessingDrawing" xmlns:wp="http://schemas.openxmlformats.org/drawingml/2006/wordprocessingDrawing" xmlns:w10="urn:schemas-microsoft-com:office:word" xmlns:w="http://schemas.openxmlformats.org/wordprocessingml/2006/main" xmlns:w14="http://schemas.microsoft.com/office/word/2010/wordml" xmlns:w15="http://schemas.microsoft.com/office/word/2012/wordml" xmlns:wpg="http://schemas.microsoft.com/office/word/2010/wordprocessingGroup" xmlns:wpi="http://schemas.microsoft.com/office/word/2010/wordprocessingInk" xmlns:wne="http://schemas.microsoft.com/office/word/2006/wordml" xmlns:wps="http://schemas.microsoft.com/office/word/2010/wordprocessingShape" mc:Ignorable="w14 w15 wp14">
+<w:hdr xmlns:wpc="http://schemas.microsoft.com/office/word/2010/wordprocessingCanvas" xmlns:cx="http://schemas.microsoft.com/office/drawing/2014/chartex" xmlns:cx1="http://schemas.microsoft.com/office/drawing/2015/9/8/chartex" xmlns:cx2="http://schemas.microsoft.com/office/drawing/2015/10/21/chartex" xmlns:cx3="http://schemas.microsoft.com/office/drawing/2016/5/9/chartex" xmlns:cx4="http://schemas.microsoft.com/office/drawing/2016/5/10/chartex" xmlns:cx5="http://schemas.microsoft.com/office/drawing/2016/5/11/chartex" xmlns:cx6="http://schemas.microsoft.com/office/drawing/2016/5/12/chartex" xmlns:cx7="http://schemas.microsoft.com/office/drawing/2016/5/13/chartex" xmlns:cx8="http://schemas.microsoft.com/office/drawing/2016/5/14/chartex" xmlns:mc="http://schemas.openxmlformats.org/markup-compatibility/2006" xmlns:aink="http://schemas.microsoft.com/office/drawing/2016/ink" xmlns:am3d="http://schemas.microsoft.com/office/drawing/2017/model3d" xmlns:o="urn:schemas-microsoft-com:office:office" xmlns:r="http://schemas.openxmlformats.org/officeDocument/2006/relationships" xmlns:m="http://schemas.openxmlformats.org/officeDocument/2006/math" xmlns:v="urn:schemas-microsoft-com:vml" xmlns:wp14="http://schemas.microsoft.com/office/word/2010/wordprocessingDrawing" xmlns:wp="http://schemas.openxmlformats.org/drawingml/2006/wordprocessingDrawing" xmlns:w10="urn:schemas-microsoft-com:office:word" xmlns:w="http://schemas.openxmlformats.org/wordprocessingml/2006/main" xmlns:w14="http://schemas.microsoft.com/office/word/2010/wordml" xmlns:w15="http://schemas.microsoft.com/office/word/2012/wordml" xmlns:w16cid="http://schemas.microsoft.com/office/word/2016/wordml/cid" xmlns:w16se="http://schemas.microsoft.com/office/word/2015/wordml/symex" xmlns:wpg="http://schemas.microsoft.com/office/word/2010/wordprocessingGroup" xmlns:wpi="http://schemas.microsoft.com/office/word/2010/wordprocessingInk" xmlns:wne="http://schemas.microsoft.com/office/word/2006/wordml" xmlns:wps="http://schemas.microsoft.com/office/word/2010/wordprocessingShape" mc:Ignorable="w14 w15 w16se w16cid wp14">
   <w:p>
     <w:pPr>
       <w:pStyle w:val="Header"/>
@@ -3565,7 +2629,7 @@
 </file>
 
 <file path=word/header3.xml><?xml version="1.0" encoding="utf-8"?>
-<w:hdr xmlns:wpc="http://schemas.microsoft.com/office/word/2010/wordprocessingCanvas" xmlns:mc="http://schemas.openxmlformats.org/markup-compatibility/2006" xmlns:o="urn:schemas-microsoft-com:office:office" xmlns:r="http://schemas.openxmlformats.org/officeDocument/2006/relationships" xmlns:m="http://schemas.openxmlformats.org/officeDocument/2006/math" xmlns:v="urn:schemas-microsoft-com:vml" xmlns:wp14="http://schemas.microsoft.com/office/word/2010/wordprocessingDrawing" xmlns:wp="http://schemas.openxmlformats.org/drawingml/2006/wordprocessingDrawing" xmlns:w10="urn:schemas-microsoft-com:office:word" xmlns:w="http://schemas.openxmlformats.org/wordprocessingml/2006/main" xmlns:w14="http://schemas.microsoft.com/office/word/2010/wordml" xmlns:w15="http://schemas.microsoft.com/office/word/2012/wordml" xmlns:wpg="http://schemas.microsoft.com/office/word/2010/wordprocessingGroup" xmlns:wpi="http://schemas.microsoft.com/office/word/2010/wordprocessingInk" xmlns:wne="http://schemas.microsoft.com/office/word/2006/wordml" xmlns:wps="http://schemas.microsoft.com/office/word/2010/wordprocessingShape" mc:Ignorable="w14 w15 wp14">
+<w:hdr xmlns:wpc="http://schemas.microsoft.com/office/word/2010/wordprocessingCanvas" xmlns:cx="http://schemas.microsoft.com/office/drawing/2014/chartex" xmlns:cx1="http://schemas.microsoft.com/office/drawing/2015/9/8/chartex" xmlns:cx2="http://schemas.microsoft.com/office/drawing/2015/10/21/chartex" xmlns:cx3="http://schemas.microsoft.com/office/drawing/2016/5/9/chartex" xmlns:cx4="http://schemas.microsoft.com/office/drawing/2016/5/10/chartex" xmlns:cx5="http://schemas.microsoft.com/office/drawing/2016/5/11/chartex" xmlns:cx6="http://schemas.microsoft.com/office/drawing/2016/5/12/chartex" xmlns:cx7="http://schemas.microsoft.com/office/drawing/2016/5/13/chartex" xmlns:cx8="http://schemas.microsoft.com/office/drawing/2016/5/14/chartex" xmlns:mc="http://schemas.openxmlformats.org/markup-compatibility/2006" xmlns:aink="http://schemas.microsoft.com/office/drawing/2016/ink" xmlns:am3d="http://schemas.microsoft.com/office/drawing/2017/model3d" xmlns:o="urn:schemas-microsoft-com:office:office" xmlns:r="http://schemas.openxmlformats.org/officeDocument/2006/relationships" xmlns:m="http://schemas.openxmlformats.org/officeDocument/2006/math" xmlns:v="urn:schemas-microsoft-com:vml" xmlns:wp14="http://schemas.microsoft.com/office/word/2010/wordprocessingDrawing" xmlns:wp="http://schemas.openxmlformats.org/drawingml/2006/wordprocessingDrawing" xmlns:w10="urn:schemas-microsoft-com:office:word" xmlns:w="http://schemas.openxmlformats.org/wordprocessingml/2006/main" xmlns:w14="http://schemas.microsoft.com/office/word/2010/wordml" xmlns:w15="http://schemas.microsoft.com/office/word/2012/wordml" xmlns:w16cid="http://schemas.microsoft.com/office/word/2016/wordml/cid" xmlns:w16se="http://schemas.microsoft.com/office/word/2015/wordml/symex" xmlns:wpg="http://schemas.microsoft.com/office/word/2010/wordprocessingGroup" xmlns:wpi="http://schemas.microsoft.com/office/word/2010/wordprocessingInk" xmlns:wne="http://schemas.microsoft.com/office/word/2006/wordml" xmlns:wps="http://schemas.microsoft.com/office/word/2010/wordprocessingShape" mc:Ignorable="w14 w15 w16se w16cid wp14">
   <w:p>
     <w:pPr>
       <w:pStyle w:val="Header"/>
@@ -3633,7 +2697,7 @@
 </file>
 
 <file path=word/numbering.xml><?xml version="1.0" encoding="utf-8"?>
-<w:numbering xmlns:wpc="http://schemas.microsoft.com/office/word/2010/wordprocessingCanvas" xmlns:mc="http://schemas.openxmlformats.org/markup-compatibility/2006" xmlns:o="urn:schemas-microsoft-com:office:office" xmlns:r="http://schemas.openxmlformats.org/officeDocument/2006/relationships" xmlns:m="http://schemas.openxmlformats.org/officeDocument/2006/math" xmlns:v="urn:schemas-microsoft-com:vml" xmlns:wp14="http://schemas.microsoft.com/office/word/2010/wordprocessingDrawing" xmlns:wp="http://schemas.openxmlformats.org/drawingml/2006/wordprocessingDrawing" xmlns:w10="urn:schemas-microsoft-com:office:word" xmlns:w="http://schemas.openxmlformats.org/wordprocessingml/2006/main" xmlns:w14="http://schemas.microsoft.com/office/word/2010/wordml" xmlns:w15="http://schemas.microsoft.com/office/word/2012/wordml" xmlns:wpg="http://schemas.microsoft.com/office/word/2010/wordprocessingGroup" xmlns:wpi="http://schemas.microsoft.com/office/word/2010/wordprocessingInk" xmlns:wne="http://schemas.microsoft.com/office/word/2006/wordml" xmlns:wps="http://schemas.microsoft.com/office/word/2010/wordprocessingShape" mc:Ignorable="w14 w15 wp14">
+<w:numbering xmlns:wpc="http://schemas.microsoft.com/office/word/2010/wordprocessingCanvas" xmlns:cx="http://schemas.microsoft.com/office/drawing/2014/chartex" xmlns:cx1="http://schemas.microsoft.com/office/drawing/2015/9/8/chartex" xmlns:cx2="http://schemas.microsoft.com/office/drawing/2015/10/21/chartex" xmlns:cx3="http://schemas.microsoft.com/office/drawing/2016/5/9/chartex" xmlns:cx4="http://schemas.microsoft.com/office/drawing/2016/5/10/chartex" xmlns:cx5="http://schemas.microsoft.com/office/drawing/2016/5/11/chartex" xmlns:cx6="http://schemas.microsoft.com/office/drawing/2016/5/12/chartex" xmlns:cx7="http://schemas.microsoft.com/office/drawing/2016/5/13/chartex" xmlns:cx8="http://schemas.microsoft.com/office/drawing/2016/5/14/chartex" xmlns:mc="http://schemas.openxmlformats.org/markup-compatibility/2006" xmlns:aink="http://schemas.microsoft.com/office/drawing/2016/ink" xmlns:am3d="http://schemas.microsoft.com/office/drawing/2017/model3d" xmlns:o="urn:schemas-microsoft-com:office:office" xmlns:r="http://schemas.openxmlformats.org/officeDocument/2006/relationships" xmlns:m="http://schemas.openxmlformats.org/officeDocument/2006/math" xmlns:v="urn:schemas-microsoft-com:vml" xmlns:wp14="http://schemas.microsoft.com/office/word/2010/wordprocessingDrawing" xmlns:wp="http://schemas.openxmlformats.org/drawingml/2006/wordprocessingDrawing" xmlns:w10="urn:schemas-microsoft-com:office:word" xmlns:w="http://schemas.openxmlformats.org/wordprocessingml/2006/main" xmlns:w14="http://schemas.microsoft.com/office/word/2010/wordml" xmlns:w15="http://schemas.microsoft.com/office/word/2012/wordml" xmlns:w16cid="http://schemas.microsoft.com/office/word/2016/wordml/cid" xmlns:w16se="http://schemas.microsoft.com/office/word/2015/wordml/symex" xmlns:wpg="http://schemas.microsoft.com/office/word/2010/wordprocessingGroup" xmlns:wpi="http://schemas.microsoft.com/office/word/2010/wordprocessingInk" xmlns:wne="http://schemas.microsoft.com/office/word/2006/wordml" xmlns:wps="http://schemas.microsoft.com/office/word/2010/wordprocessingShape" mc:Ignorable="w14 w15 w16se w16cid wp14">
   <w:abstractNum w:abstractNumId="0" w15:restartNumberingAfterBreak="0">
     <w:nsid w:val="1EC0601A"/>
     <w:multiLevelType w:val="multilevel"/>
@@ -4424,7 +3488,7 @@
 </file>
 
 <file path=word/styles.xml><?xml version="1.0" encoding="utf-8"?>
-<w:styles xmlns:mc="http://schemas.openxmlformats.org/markup-compatibility/2006" xmlns:r="http://schemas.openxmlformats.org/officeDocument/2006/relationships" xmlns:w="http://schemas.openxmlformats.org/wordprocessingml/2006/main" xmlns:w14="http://schemas.microsoft.com/office/word/2010/wordml" xmlns:w15="http://schemas.microsoft.com/office/word/2012/wordml" mc:Ignorable="w14 w15">
+<w:styles xmlns:mc="http://schemas.openxmlformats.org/markup-compatibility/2006" xmlns:r="http://schemas.openxmlformats.org/officeDocument/2006/relationships" xmlns:w="http://schemas.openxmlformats.org/wordprocessingml/2006/main" xmlns:w14="http://schemas.microsoft.com/office/word/2010/wordml" xmlns:w15="http://schemas.microsoft.com/office/word/2012/wordml" xmlns:w16cid="http://schemas.microsoft.com/office/word/2016/wordml/cid" xmlns:w16se="http://schemas.microsoft.com/office/word/2015/wordml/symex" mc:Ignorable="w14 w15 w16se w16cid">
   <w:docDefaults>
     <w:rPrDefault>
       <w:rPr>
@@ -4440,7 +3504,7 @@
       </w:pPr>
     </w:pPrDefault>
   </w:docDefaults>
-  <w:latentStyles w:defLockedState="0" w:defUIPriority="99" w:defSemiHidden="0" w:defUnhideWhenUsed="0" w:defQFormat="0" w:count="371">
+  <w:latentStyles w:defLockedState="0" w:defUIPriority="99" w:defSemiHidden="0" w:defUnhideWhenUsed="0" w:defQFormat="0" w:count="375">
     <w:lsdException w:name="Normal" w:uiPriority="0" w:qFormat="1"/>
     <w:lsdException w:name="heading 1" w:uiPriority="2" w:qFormat="1"/>
     <w:lsdException w:name="heading 2" w:semiHidden="1" w:uiPriority="2" w:unhideWhenUsed="1" w:qFormat="1"/>
@@ -4546,7 +3610,6 @@
     <w:lsdException w:name="HTML Sample" w:semiHidden="1" w:unhideWhenUsed="1"/>
     <w:lsdException w:name="HTML Typewriter" w:semiHidden="1" w:unhideWhenUsed="1"/>
     <w:lsdException w:name="HTML Variable" w:semiHidden="1" w:unhideWhenUsed="1"/>
-    <w:lsdException w:name="Normal Table" w:semiHidden="1" w:unhideWhenUsed="1"/>
     <w:lsdException w:name="annotation subject" w:semiHidden="1" w:unhideWhenUsed="1"/>
     <w:lsdException w:name="No List" w:semiHidden="1" w:unhideWhenUsed="1"/>
     <w:lsdException w:name="Outline List 1" w:semiHidden="1" w:unhideWhenUsed="1"/>
@@ -4590,10 +3653,8 @@
     <w:lsdException w:name="Table Elegant" w:semiHidden="1" w:unhideWhenUsed="1"/>
     <w:lsdException w:name="Table Professional" w:semiHidden="1" w:unhideWhenUsed="1"/>
     <w:lsdException w:name="Table Subtle 1" w:semiHidden="1" w:unhideWhenUsed="1"/>
-    <w:lsdException w:name="Table Subtle 2" w:semiHidden="1" w:unhideWhenUsed="1"/>
     <w:lsdException w:name="Table Web 1" w:semiHidden="1" w:unhideWhenUsed="1"/>
     <w:lsdException w:name="Table Web 2" w:semiHidden="1" w:unhideWhenUsed="1"/>
-    <w:lsdException w:name="Table Web 3" w:semiHidden="1" w:unhideWhenUsed="1"/>
     <w:lsdException w:name="Balloon Text" w:semiHidden="1" w:unhideWhenUsed="1"/>
     <w:lsdException w:name="Table Grid" w:uiPriority="39"/>
     <w:lsdException w:name="Table Theme" w:semiHidden="1" w:unhideWhenUsed="1"/>
@@ -4812,6 +3873,10 @@
     <w:lsdException w:name="List Table 5 Dark Accent 6" w:uiPriority="50"/>
     <w:lsdException w:name="List Table 6 Colorful Accent 6" w:uiPriority="51"/>
     <w:lsdException w:name="List Table 7 Colorful Accent 6" w:uiPriority="52"/>
+    <w:lsdException w:name="Mention" w:semiHidden="1" w:unhideWhenUsed="1"/>
+    <w:lsdException w:name="Smart Hyperlink" w:semiHidden="1" w:unhideWhenUsed="1"/>
+    <w:lsdException w:name="Hashtag" w:semiHidden="1" w:unhideWhenUsed="1"/>
+    <w:lsdException w:name="Unresolved Mention" w:semiHidden="1" w:unhideWhenUsed="1"/>
   </w:latentStyles>
   <w:style w:type="paragraph" w:default="1" w:styleId="Normal">
     <w:name w:val="Normal"/>
@@ -6548,6 +5613,54 @@
 </file>
 
 <file path=customXml/item1.xml><?xml version="1.0" encoding="utf-8"?>
+<p:properties xmlns:p="http://schemas.microsoft.com/office/2006/metadata/properties" xmlns:xsi="http://www.w3.org/2001/XMLSchema-instance" xmlns:pc="http://schemas.microsoft.com/office/infopath/2007/PartnerControls">
+  <documentManagement>
+    <NotebookType xmlns="0480c64d-7793-4f33-b0f1-cff7449f03c2" xsi:nil="true"/>
+    <FolderType xmlns="0480c64d-7793-4f33-b0f1-cff7449f03c2" xsi:nil="true"/>
+    <Teachers xmlns="0480c64d-7793-4f33-b0f1-cff7449f03c2">
+      <UserInfo>
+        <DisplayName/>
+        <AccountId xsi:nil="true"/>
+        <AccountType/>
+      </UserInfo>
+    </Teachers>
+    <Student_Groups xmlns="0480c64d-7793-4f33-b0f1-cff7449f03c2">
+      <UserInfo>
+        <DisplayName/>
+        <AccountId xsi:nil="true"/>
+        <AccountType/>
+      </UserInfo>
+    </Student_Groups>
+    <AppVersion xmlns="0480c64d-7793-4f33-b0f1-cff7449f03c2" xsi:nil="true"/>
+    <Invited_Teachers xmlns="0480c64d-7793-4f33-b0f1-cff7449f03c2" xsi:nil="true"/>
+    <Owner xmlns="0480c64d-7793-4f33-b0f1-cff7449f03c2">
+      <UserInfo>
+        <DisplayName/>
+        <AccountId xsi:nil="true"/>
+        <AccountType/>
+      </UserInfo>
+    </Owner>
+    <Students xmlns="0480c64d-7793-4f33-b0f1-cff7449f03c2">
+      <UserInfo>
+        <DisplayName/>
+        <AccountId xsi:nil="true"/>
+        <AccountType/>
+      </UserInfo>
+    </Students>
+    <Templates xmlns="0480c64d-7793-4f33-b0f1-cff7449f03c2" xsi:nil="true"/>
+    <Has_Teacher_Only_SectionGroup xmlns="0480c64d-7793-4f33-b0f1-cff7449f03c2" xsi:nil="true"/>
+    <Invited_Students xmlns="0480c64d-7793-4f33-b0f1-cff7449f03c2" xsi:nil="true"/>
+    <IsNotebookLocked xmlns="0480c64d-7793-4f33-b0f1-cff7449f03c2" xsi:nil="true"/>
+    <DefaultSectionNames xmlns="0480c64d-7793-4f33-b0f1-cff7449f03c2" xsi:nil="true"/>
+    <TeamsChannelId xmlns="0480c64d-7793-4f33-b0f1-cff7449f03c2" xsi:nil="true"/>
+    <CultureName xmlns="0480c64d-7793-4f33-b0f1-cff7449f03c2" xsi:nil="true"/>
+    <Self_Registration_Enabled xmlns="0480c64d-7793-4f33-b0f1-cff7449f03c2" xsi:nil="true"/>
+    <Is_Collaboration_Space_Locked xmlns="0480c64d-7793-4f33-b0f1-cff7449f03c2" xsi:nil="true"/>
+  </documentManagement>
+</p:properties>
+</file>
+
+<file path=customXml/item2.xml><?xml version="1.0" encoding="utf-8"?>
 <ct:contentTypeSchema xmlns:ct="http://schemas.microsoft.com/office/2006/metadata/contentType" xmlns:ma="http://schemas.microsoft.com/office/2006/metadata/properties/metaAttributes" ct:_="" ma:_="" ma:contentTypeName="Documento" ma:contentTypeID="0x010100EE985038224C2246812F8A15224C3BBA" ma:contentTypeVersion="30" ma:contentTypeDescription="Criar um novo documento." ma:contentTypeScope="" ma:versionID="4ec3e5621b4a45df8dc4ec6bf7102c25">
   <xsd:schema xmlns:xsd="http://www.w3.org/2001/XMLSchema" xmlns:xs="http://www.w3.org/2001/XMLSchema" xmlns:p="http://schemas.microsoft.com/office/2006/metadata/properties" xmlns:ns3="0480c64d-7793-4f33-b0f1-cff7449f03c2" xmlns:ns4="ee711684-de76-4d7d-911b-4bbbe1862adb" targetNamespace="http://schemas.microsoft.com/office/2006/metadata/properties" ma:root="true" ma:fieldsID="68f8c7f980ad1058061f3017f6aeaca4" ns3:_="" ns4:_="">
     <xsd:import namespace="0480c64d-7793-4f33-b0f1-cff7449f03c2"/>
@@ -6936,54 +6049,6 @@
 </ct:contentTypeSchema>
 </file>
 
-<file path=customXml/item2.xml><?xml version="1.0" encoding="utf-8"?>
-<p:properties xmlns:p="http://schemas.microsoft.com/office/2006/metadata/properties" xmlns:xsi="http://www.w3.org/2001/XMLSchema-instance" xmlns:pc="http://schemas.microsoft.com/office/infopath/2007/PartnerControls">
-  <documentManagement>
-    <NotebookType xmlns="0480c64d-7793-4f33-b0f1-cff7449f03c2" xsi:nil="true"/>
-    <FolderType xmlns="0480c64d-7793-4f33-b0f1-cff7449f03c2" xsi:nil="true"/>
-    <Teachers xmlns="0480c64d-7793-4f33-b0f1-cff7449f03c2">
-      <UserInfo>
-        <DisplayName/>
-        <AccountId xsi:nil="true"/>
-        <AccountType/>
-      </UserInfo>
-    </Teachers>
-    <Student_Groups xmlns="0480c64d-7793-4f33-b0f1-cff7449f03c2">
-      <UserInfo>
-        <DisplayName/>
-        <AccountId xsi:nil="true"/>
-        <AccountType/>
-      </UserInfo>
-    </Student_Groups>
-    <AppVersion xmlns="0480c64d-7793-4f33-b0f1-cff7449f03c2" xsi:nil="true"/>
-    <Invited_Teachers xmlns="0480c64d-7793-4f33-b0f1-cff7449f03c2" xsi:nil="true"/>
-    <Owner xmlns="0480c64d-7793-4f33-b0f1-cff7449f03c2">
-      <UserInfo>
-        <DisplayName/>
-        <AccountId xsi:nil="true"/>
-        <AccountType/>
-      </UserInfo>
-    </Owner>
-    <Students xmlns="0480c64d-7793-4f33-b0f1-cff7449f03c2">
-      <UserInfo>
-        <DisplayName/>
-        <AccountId xsi:nil="true"/>
-        <AccountType/>
-      </UserInfo>
-    </Students>
-    <Templates xmlns="0480c64d-7793-4f33-b0f1-cff7449f03c2" xsi:nil="true"/>
-    <Has_Teacher_Only_SectionGroup xmlns="0480c64d-7793-4f33-b0f1-cff7449f03c2" xsi:nil="true"/>
-    <Invited_Students xmlns="0480c64d-7793-4f33-b0f1-cff7449f03c2" xsi:nil="true"/>
-    <IsNotebookLocked xmlns="0480c64d-7793-4f33-b0f1-cff7449f03c2" xsi:nil="true"/>
-    <DefaultSectionNames xmlns="0480c64d-7793-4f33-b0f1-cff7449f03c2" xsi:nil="true"/>
-    <TeamsChannelId xmlns="0480c64d-7793-4f33-b0f1-cff7449f03c2" xsi:nil="true"/>
-    <CultureName xmlns="0480c64d-7793-4f33-b0f1-cff7449f03c2" xsi:nil="true"/>
-    <Self_Registration_Enabled xmlns="0480c64d-7793-4f33-b0f1-cff7449f03c2" xsi:nil="true"/>
-    <Is_Collaboration_Space_Locked xmlns="0480c64d-7793-4f33-b0f1-cff7449f03c2" xsi:nil="true"/>
-  </documentManagement>
-</p:properties>
-</file>
-
 <file path=customXml/item3.xml><?xml version="1.0" encoding="utf-8"?>
 <?mso-contentType ?>
 <FormTemplates xmlns="http://schemas.microsoft.com/sharepoint/v3/contenttype/forms">
@@ -6998,6 +6063,16 @@
 </file>
 
 <file path=customXml/itemProps1.xml><?xml version="1.0" encoding="utf-8"?>
+<ds:datastoreItem xmlns:ds="http://schemas.openxmlformats.org/officeDocument/2006/customXml" ds:itemID="{0E122892-E526-44CE-8F84-782641028495}">
+  <ds:schemaRefs>
+    <ds:schemaRef ds:uri="http://schemas.microsoft.com/office/2006/metadata/properties"/>
+    <ds:schemaRef ds:uri="http://schemas.microsoft.com/office/infopath/2007/PartnerControls"/>
+    <ds:schemaRef ds:uri="0480c64d-7793-4f33-b0f1-cff7449f03c2"/>
+  </ds:schemaRefs>
+</ds:datastoreItem>
+</file>
+
+<file path=customXml/itemProps2.xml><?xml version="1.0" encoding="utf-8"?>
 <ds:datastoreItem xmlns:ds="http://schemas.openxmlformats.org/officeDocument/2006/customXml" ds:itemID="{AC16C7E5-4EA1-48DB-9564-4C445C0F68F3}">
   <ds:schemaRefs>
     <ds:schemaRef ds:uri="http://schemas.microsoft.com/office/2006/metadata/contentType"/>
@@ -7016,16 +6091,6 @@
 </ds:datastoreItem>
 </file>
 
-<file path=customXml/itemProps2.xml><?xml version="1.0" encoding="utf-8"?>
-<ds:datastoreItem xmlns:ds="http://schemas.openxmlformats.org/officeDocument/2006/customXml" ds:itemID="{0E122892-E526-44CE-8F84-782641028495}">
-  <ds:schemaRefs>
-    <ds:schemaRef ds:uri="http://schemas.microsoft.com/office/2006/metadata/properties"/>
-    <ds:schemaRef ds:uri="http://schemas.microsoft.com/office/infopath/2007/PartnerControls"/>
-    <ds:schemaRef ds:uri="0480c64d-7793-4f33-b0f1-cff7449f03c2"/>
-  </ds:schemaRefs>
-</ds:datastoreItem>
-</file>
-
 <file path=customXml/itemProps3.xml><?xml version="1.0" encoding="utf-8"?>
 <ds:datastoreItem xmlns:ds="http://schemas.openxmlformats.org/officeDocument/2006/customXml" ds:itemID="{96BAE2D0-BAEA-4E0B-8089-333251666E18}">
   <ds:schemaRefs>
@@ -7035,7 +6100,7 @@
 </file>
 
 <file path=customXml/itemProps4.xml><?xml version="1.0" encoding="utf-8"?>
-<ds:datastoreItem xmlns:ds="http://schemas.openxmlformats.org/officeDocument/2006/customXml" ds:itemID="{413F1A74-8DF2-41DA-BE23-8FE95F2B5A41}">
+<ds:datastoreItem xmlns:ds="http://schemas.openxmlformats.org/officeDocument/2006/customXml" ds:itemID="{99DDCB0C-9C8A-40EA-9611-1697E88CDF7B}">
   <ds:schemaRefs>
     <ds:schemaRef ds:uri="http://schemas.openxmlformats.org/officeDocument/2006/bibliography"/>
   </ds:schemaRefs>

</xml_diff>